<commit_message>
Job:4 - Comments and tracked changes from Robert Rice and Dean McArthur.
</commit_message>
<xml_diff>
--- a/doc-training/xtUML-Modeling/GPSWatchSpecification.docx
+++ b/doc-training/xtUML-Modeling/GPSWatchSpecification.docx
@@ -19,6 +19,44 @@
       <w:r>
         <w:t>As the name indicates, this is a wearable device, the size of a large wristwatch, and it can be thought of as the integration of a GPS system and a stop watch.</w:t>
       </w:r>
+      <w:ins w:id="0" w:author="Robert Rice" w:date="2014-04-22T20:18:00Z">
+        <w:r>
+          <w:t xml:space="preserve"> </w:t>
+        </w:r>
+        <w:commentRangeStart w:id="1"/>
+        <w:r>
+          <w:t xml:space="preserve">These devices are used to track </w:t>
+        </w:r>
+      </w:ins>
+      <w:ins w:id="2" w:author="Robert Rice" w:date="2014-04-22T20:21:00Z">
+        <w:r>
+          <w:t xml:space="preserve">fitness </w:t>
+        </w:r>
+      </w:ins>
+      <w:ins w:id="3" w:author="Robert Rice" w:date="2014-04-22T20:18:00Z">
+        <w:r>
+          <w:t>activities like running, cycling, etc</w:t>
+        </w:r>
+      </w:ins>
+      <w:ins w:id="4" w:author="Robert Rice" w:date="2014-04-22T20:20:00Z">
+        <w:r>
+          <w:t>..</w:t>
+        </w:r>
+      </w:ins>
+      <w:ins w:id="5" w:author="Robert Rice" w:date="2014-04-22T20:18:00Z">
+        <w:r>
+          <w:t>.</w:t>
+        </w:r>
+      </w:ins>
+      <w:commentRangeEnd w:id="1"/>
+      <w:ins w:id="6" w:author="Robert Rice" w:date="2014-04-22T20:19:00Z">
+        <w:r>
+          <w:rPr>
+            <w:rStyle w:val="CommentReference"/>
+          </w:rPr>
+          <w:commentReference w:id="1"/>
+        </w:r>
+      </w:ins>
     </w:p>
     <w:p>
       <w:r>
@@ -26,7 +64,7 @@
           <w:noProof/>
         </w:rPr>
         <w:drawing>
-          <wp:inline distT="0" distB="0" distL="0" distR="0" wp14:anchorId="0AA20135" wp14:editId="04150B2D">
+          <wp:inline distT="0" distB="0" distL="0" distR="0">
             <wp:extent cx="2857500" cy="2857500"/>
             <wp:effectExtent l="0" t="0" r="0" b="0"/>
             <wp:docPr id="1" name="Picture 1" descr="C:\u\jwolfe\services\training\xtUML-BP\MGC\SJM\XTR\Photos\Forerunner205-Face.jpg"/>
@@ -43,7 +81,7 @@
                     </pic:cNvPicPr>
                   </pic:nvPicPr>
                   <pic:blipFill>
-                    <a:blip r:embed="rId6">
+                    <a:blip r:embed="rId7" cstate="print">
                       <a:extLst>
                         <a:ext uri="{28A0092B-C50C-407E-A947-70E740481C1C}">
                           <a14:useLocalDpi xmlns:a14="http://schemas.microsoft.com/office/drawing/2010/main" val="0"/>
@@ -79,7 +117,7 @@
           <w:noProof/>
         </w:rPr>
         <w:drawing>
-          <wp:inline distT="0" distB="0" distL="0" distR="0" wp14:anchorId="2F547E0A" wp14:editId="57740B2A">
+          <wp:inline distT="0" distB="0" distL="0" distR="0">
             <wp:extent cx="1499616" cy="2468880"/>
             <wp:effectExtent l="0" t="0" r="5715" b="7620"/>
             <wp:docPr id="5" name="Picture 5" descr="C:\Users\jwolfe\Desktop\MGC-GPSWatch.png"/>
@@ -96,7 +134,7 @@
                     </pic:cNvPicPr>
                   </pic:nvPicPr>
                   <pic:blipFill>
-                    <a:blip r:embed="rId7" cstate="print">
+                    <a:blip r:embed="rId8" cstate="print">
                       <a:extLst>
                         <a:ext uri="{28A0092B-C50C-407E-A947-70E740481C1C}">
                           <a14:useLocalDpi xmlns:a14="http://schemas.microsoft.com/office/drawing/2010/main" val="0"/>
@@ -168,8 +206,21 @@
         <w:t>r analysis.</w:t>
       </w:r>
       <w:r>
-        <w:t xml:space="preserve">  This track log can be examined on the device or off-loaded to a computer for analysis.  For example, a track log can be loaded into Google Earth for viewing</w:t>
+        <w:t xml:space="preserve">  This track log can be examined on the device or off-loaded to a computer for analysis.  For example, a track log </w:t>
       </w:r>
+      <w:ins w:id="7" w:author="Robert Rice" w:date="2014-04-22T20:25:00Z">
+        <w:r>
+          <w:t xml:space="preserve">of a completed route </w:t>
+        </w:r>
+      </w:ins>
+      <w:r>
+        <w:t>can be loaded into Google Earth for viewing</w:t>
+      </w:r>
+      <w:ins w:id="8" w:author="Robert Rice" w:date="2014-04-22T20:26:00Z">
+        <w:r>
+          <w:t xml:space="preserve"> as a map overlay</w:t>
+        </w:r>
+      </w:ins>
       <w:r>
         <w:t xml:space="preserve">.  Also, software provided by the device maker typically provides </w:t>
       </w:r>
@@ -179,20 +230,112 @@
       <w:r>
         <w:t>ce over time.</w:t>
       </w:r>
-      <w:bookmarkStart w:id="0" w:name="_GoBack"/>
-      <w:bookmarkEnd w:id="0"/>
     </w:p>
     <w:p>
       <w:r>
-        <w:t>The device is typically used in one of two fashions.  The simplest approach involves starting the timer when a run, hike, or cycling session begins, stopping the timer at the end of the session, and viewing relevant data along the way and at the end of the session.  Another approach involves establishing one or more goals, such as maintaining a particular pace for a certain distance, and then striving to achieve these goals during the session.</w:t>
+        <w:t xml:space="preserve">The device is typically used in one of two fashions.  The simplest approach involves starting the timer when a run, hike, or cycling session begins, stopping the timer at the end of the session, and viewing relevant data along the way </w:t>
       </w:r>
+      <w:del w:id="9" w:author="Dean McArthur" w:date="2014-04-28T10:34:00Z">
+        <w:r>
+          <w:delText xml:space="preserve">and </w:delText>
+        </w:r>
+      </w:del>
+      <w:ins w:id="10" w:author="Dean McArthur" w:date="2014-04-28T10:34:00Z">
+        <w:r>
+          <w:t>or</w:t>
+        </w:r>
+        <w:r>
+          <w:t xml:space="preserve"> </w:t>
+        </w:r>
+      </w:ins>
+      <w:r>
+        <w:t>at the end of the session.  Another approach involves establishing one or more goals, such as maintaining a particular pace for a certain distance, and then striving to achieve these goals during the session.</w:t>
+      </w:r>
+      <w:ins w:id="11" w:author="Robert Rice" w:date="2014-04-22T20:29:00Z">
+        <w:r>
+          <w:t xml:space="preserve"> </w:t>
+        </w:r>
+      </w:ins>
+      <w:commentRangeStart w:id="12"/>
+      <w:ins w:id="13" w:author="Robert Rice" w:date="2014-04-22T20:31:00Z">
+        <w:r>
+          <w:t>For the second approach t</w:t>
+        </w:r>
+      </w:ins>
+      <w:ins w:id="14" w:author="Robert Rice" w:date="2014-04-22T20:29:00Z">
+        <w:r>
+          <w:t xml:space="preserve">he device will inform the user of any goals </w:t>
+        </w:r>
+      </w:ins>
+      <w:ins w:id="15" w:author="Robert Rice" w:date="2014-04-22T20:30:00Z">
+        <w:r>
+          <w:t>met</w:t>
+        </w:r>
+      </w:ins>
+      <w:ins w:id="16" w:author="Robert Rice" w:date="2014-04-22T20:32:00Z">
+        <w:r>
+          <w:t xml:space="preserve"> during the activity</w:t>
+        </w:r>
+      </w:ins>
+      <w:ins w:id="17" w:author="Robert Rice" w:date="2014-04-22T20:30:00Z">
+        <w:r>
+          <w:t xml:space="preserve"> </w:t>
+        </w:r>
+      </w:ins>
+      <w:ins w:id="18" w:author="Robert Rice" w:date="2014-04-22T20:29:00Z">
+        <w:r>
+          <w:t>immediately after they are achieved</w:t>
+        </w:r>
+      </w:ins>
+      <w:ins w:id="19" w:author="Robert Rice" w:date="2014-04-22T20:33:00Z">
+        <w:r>
+          <w:t xml:space="preserve">. This data will be displayed for an appropriate time period, and then the device will revert back to normal operation. </w:t>
+        </w:r>
+      </w:ins>
+      <w:ins w:id="20" w:author="Robert Rice" w:date="2014-04-22T20:30:00Z">
+        <w:r>
+          <w:t xml:space="preserve"> </w:t>
+        </w:r>
+      </w:ins>
+      <w:ins w:id="21" w:author="Robert Rice" w:date="2014-04-22T20:35:00Z">
+        <w:r>
+          <w:t xml:space="preserve">When the user ends the activity </w:t>
+        </w:r>
+        <w:r>
+          <w:lastRenderedPageBreak/>
+          <w:t>by stopping the timer,</w:t>
+        </w:r>
+      </w:ins>
+      <w:ins w:id="22" w:author="Robert Rice" w:date="2014-04-22T20:34:00Z">
+        <w:r>
+          <w:t xml:space="preserve"> the device </w:t>
+        </w:r>
+      </w:ins>
+      <w:ins w:id="23" w:author="Robert Rice" w:date="2014-04-22T20:30:00Z">
+        <w:r>
+          <w:t xml:space="preserve">will provide a summary </w:t>
+        </w:r>
+      </w:ins>
+      <w:ins w:id="24" w:author="Robert Rice" w:date="2014-04-22T20:31:00Z">
+        <w:r>
+          <w:t>of all goals (met and unmet) and their relevant data.</w:t>
+        </w:r>
+      </w:ins>
+      <w:commentRangeEnd w:id="12"/>
+      <w:ins w:id="25" w:author="Robert Rice" w:date="2014-04-22T20:35:00Z">
+        <w:r>
+          <w:rPr>
+            <w:rStyle w:val="CommentReference"/>
+          </w:rPr>
+          <w:commentReference w:id="12"/>
+        </w:r>
+      </w:ins>
     </w:p>
     <w:p>
       <w:pPr>
         <w:pStyle w:val="Heading1"/>
       </w:pPr>
       <w:r>
-        <w:lastRenderedPageBreak/>
         <w:t>Requirements</w:t>
       </w:r>
     </w:p>
@@ -347,10 +490,7 @@
               <w:t>An unlimited number of</w:t>
             </w:r>
             <w:r>
-              <w:t xml:space="preserve"> lap marker</w:t>
-            </w:r>
-            <w:r>
-              <w:t>s may be created.</w:t>
+              <w:t xml:space="preserve"> lap markers may be created.</w:t>
             </w:r>
           </w:p>
         </w:tc>
@@ -372,10 +512,7 @@
           </w:tcPr>
           <w:p>
             <w:r>
-              <w:t>Each lap marke</w:t>
-            </w:r>
-            <w:r>
-              <w:t>r specifies a particular track point within the track log.</w:t>
+              <w:t>Each lap marker specifies a particular track point within the track log.</w:t>
             </w:r>
           </w:p>
         </w:tc>
@@ -396,8 +533,16 @@
             <w:tcW w:w="8820" w:type="dxa"/>
           </w:tcPr>
           <w:p>
+            <w:commentRangeStart w:id="26"/>
             <w:r>
               <w:t>The track log can be off-loaded from the device to a computer for analysis.</w:t>
+            </w:r>
+            <w:commentRangeEnd w:id="26"/>
+            <w:r>
+              <w:rPr>
+                <w:rStyle w:val="CommentReference"/>
+              </w:rPr>
+              <w:commentReference w:id="26"/>
             </w:r>
           </w:p>
         </w:tc>
@@ -537,8 +682,16 @@
             <w:tcW w:w="8820" w:type="dxa"/>
           </w:tcPr>
           <w:p>
+            <w:commentRangeStart w:id="28"/>
             <w:r>
               <w:t>The collection of goals is executed according to a sequence number assigned by the user to each goal.</w:t>
+            </w:r>
+            <w:commentRangeEnd w:id="28"/>
+            <w:r>
+              <w:rPr>
+                <w:rStyle w:val="CommentReference"/>
+              </w:rPr>
+              <w:commentReference w:id="28"/>
             </w:r>
           </w:p>
         </w:tc>
@@ -927,8 +1080,16 @@
             <w:tcW w:w="8820" w:type="dxa"/>
           </w:tcPr>
           <w:p>
+            <w:commentRangeStart w:id="29"/>
             <w:r>
               <w:t>Goals are created using a menu system and a virtual keyboard.</w:t>
+            </w:r>
+            <w:commentRangeEnd w:id="29"/>
+            <w:r>
+              <w:rPr>
+                <w:rStyle w:val="CommentReference"/>
+              </w:rPr>
+              <w:commentReference w:id="29"/>
             </w:r>
           </w:p>
         </w:tc>
@@ -950,7 +1111,11 @@
           </w:tcPr>
           <w:p>
             <w:r>
-              <w:t>Whenever a goal is executing, the display provides a visual indication of whether the goal is currently being met.</w:t>
+              <w:t xml:space="preserve">Whenever a goal is executing, the display provides a visual indication of whether the goal is </w:t>
+            </w:r>
+            <w:r>
+              <w:lastRenderedPageBreak/>
+              <w:t>currently being met.</w:t>
             </w:r>
           </w:p>
         </w:tc>
@@ -966,6 +1131,109 @@
     </w:sectPr>
   </w:body>
 </w:document>
+</file>
+
+<file path=word/comments.xml><?xml version="1.0" encoding="utf-8"?>
+<w:comments xmlns:wpc="http://schemas.microsoft.com/office/word/2010/wordprocessingCanvas" xmlns:mc="http://schemas.openxmlformats.org/markup-compatibility/2006" xmlns:o="urn:schemas-microsoft-com:office:office" xmlns:r="http://schemas.openxmlformats.org/officeDocument/2006/relationships" xmlns:m="http://schemas.openxmlformats.org/officeDocument/2006/math" xmlns:v="urn:schemas-microsoft-com:vml" xmlns:wp14="http://schemas.microsoft.com/office/word/2010/wordprocessingDrawing" xmlns:wp="http://schemas.openxmlformats.org/drawingml/2006/wordprocessingDrawing" xmlns:w10="urn:schemas-microsoft-com:office:word" xmlns:w="http://schemas.openxmlformats.org/wordprocessingml/2006/main" xmlns:w14="http://schemas.microsoft.com/office/word/2010/wordml" xmlns:wpg="http://schemas.microsoft.com/office/word/2010/wordprocessingGroup" xmlns:wpi="http://schemas.microsoft.com/office/word/2010/wordprocessingInk" xmlns:wne="http://schemas.microsoft.com/office/word/2006/wordml" xmlns:wps="http://schemas.microsoft.com/office/word/2010/wordprocessingShape" mc:Ignorable="w14 wp14">
+  <w:comment w:id="1" w:author="Robert Rice" w:date="2014-04-22T20:45:00Z" w:initials="RTR">
+    <w:p>
+      <w:pPr>
+        <w:pStyle w:val="CommentText"/>
+      </w:pPr>
+      <w:r>
+        <w:rPr>
+          <w:rStyle w:val="CommentReference"/>
+        </w:rPr>
+        <w:annotationRef/>
+      </w:r>
+      <w:r>
+        <w:t>Maybe a short sentence in the overview to relate the GPS Watch to an activity or something tangible to the user?</w:t>
+      </w:r>
+    </w:p>
+  </w:comment>
+  <w:comment w:id="12" w:author="Robert Rice" w:date="2014-04-22T20:45:00Z" w:initials="RTR">
+    <w:p>
+      <w:pPr>
+        <w:pStyle w:val="CommentText"/>
+      </w:pPr>
+      <w:r>
+        <w:rPr>
+          <w:rStyle w:val="CommentReference"/>
+        </w:rPr>
+        <w:annotationRef/>
+      </w:r>
+      <w:r>
+        <w:t>Seems like the watch should let users know during the activity if they have met a goal, and at every “stop” press what goals they have/haven’t met.</w:t>
+      </w:r>
+      <w:r>
+        <w:t xml:space="preserve"> Maybe this is too complicated?</w:t>
+      </w:r>
+    </w:p>
+  </w:comment>
+  <w:comment w:id="26" w:author="Dean McArthur" w:date="2014-04-28T10:51:00Z" w:initials="dhm">
+    <w:p>
+      <w:pPr>
+        <w:pStyle w:val="CommentText"/>
+      </w:pPr>
+      <w:r>
+        <w:rPr>
+          <w:rStyle w:val="CommentReference"/>
+        </w:rPr>
+        <w:annotationRef/>
+      </w:r>
+      <w:r>
+        <w:t xml:space="preserve">A description of the off-loading mechanism is missing. </w:t>
+      </w:r>
+      <w:bookmarkStart w:id="27" w:name="_GoBack"/>
+      <w:bookmarkEnd w:id="27"/>
+    </w:p>
+  </w:comment>
+  <w:comment w:id="28" w:author="Robert Rice" w:date="2014-04-22T20:45:00Z" w:initials="RTR">
+    <w:p>
+      <w:pPr>
+        <w:pStyle w:val="CommentText"/>
+      </w:pPr>
+      <w:r>
+        <w:rPr>
+          <w:rStyle w:val="CommentReference"/>
+        </w:rPr>
+        <w:annotationRef/>
+      </w:r>
+      <w:r>
+        <w:t>I don’t really like this, but I understand why this requirement is there. It does force a user to create a “dummy” goal if they want to include their warmup in their full distance/time recordings, and they really only want the device to start measuring goals at X time/distance.</w:t>
+      </w:r>
+    </w:p>
+    <w:p>
+      <w:pPr>
+        <w:pStyle w:val="CommentText"/>
+      </w:pPr>
+    </w:p>
+    <w:p>
+      <w:pPr>
+        <w:pStyle w:val="CommentText"/>
+      </w:pPr>
+      <w:r>
+        <w:t>That being said I can’t think of a better way to do it that is not much more complicated.</w:t>
+      </w:r>
+    </w:p>
+  </w:comment>
+  <w:comment w:id="29" w:author="Dean McArthur" w:date="2014-04-28T10:48:00Z" w:initials="dhm">
+    <w:p>
+      <w:pPr>
+        <w:pStyle w:val="CommentText"/>
+      </w:pPr>
+      <w:r>
+        <w:rPr>
+          <w:rStyle w:val="CommentReference"/>
+        </w:rPr>
+        <w:annotationRef/>
+      </w:r>
+      <w:r>
+        <w:t>What button combination activates the menu system?</w:t>
+      </w:r>
+    </w:p>
+  </w:comment>
+</w:comments>
 </file>
 
 <file path=word/numbering.xml><?xml version="1.0" encoding="utf-8"?>
@@ -4439,6 +4707,7 @@
   <w:style w:type="paragraph" w:default="1" w:styleId="Normal">
     <w:name w:val="Normal"/>
     <w:qFormat/>
+    <w:rsid w:val="00154B28"/>
   </w:style>
   <w:style w:type="paragraph" w:styleId="Heading1">
     <w:name w:val="heading 1"/>
@@ -4644,6 +4913,74 @@
       <w:rFonts w:ascii="Tahoma" w:hAnsi="Tahoma" w:cs="Tahoma"/>
       <w:sz w:val="16"/>
       <w:szCs w:val="16"/>
+    </w:rPr>
+  </w:style>
+  <w:style w:type="character" w:styleId="CommentReference">
+    <w:name w:val="annotation reference"/>
+    <w:basedOn w:val="DefaultParagraphFont"/>
+    <w:uiPriority w:val="99"/>
+    <w:semiHidden/>
+    <w:unhideWhenUsed/>
+    <w:rsid w:val="00253CF9"/>
+    <w:rPr>
+      <w:sz w:val="16"/>
+      <w:szCs w:val="16"/>
+    </w:rPr>
+  </w:style>
+  <w:style w:type="paragraph" w:styleId="CommentText">
+    <w:name w:val="annotation text"/>
+    <w:basedOn w:val="Normal"/>
+    <w:link w:val="CommentTextChar"/>
+    <w:uiPriority w:val="99"/>
+    <w:semiHidden/>
+    <w:unhideWhenUsed/>
+    <w:rsid w:val="00253CF9"/>
+    <w:pPr>
+      <w:spacing w:line="240" w:lineRule="auto"/>
+    </w:pPr>
+    <w:rPr>
+      <w:sz w:val="20"/>
+      <w:szCs w:val="20"/>
+    </w:rPr>
+  </w:style>
+  <w:style w:type="character" w:customStyle="1" w:styleId="CommentTextChar">
+    <w:name w:val="Comment Text Char"/>
+    <w:basedOn w:val="DefaultParagraphFont"/>
+    <w:link w:val="CommentText"/>
+    <w:uiPriority w:val="99"/>
+    <w:semiHidden/>
+    <w:rsid w:val="00253CF9"/>
+    <w:rPr>
+      <w:sz w:val="20"/>
+      <w:szCs w:val="20"/>
+    </w:rPr>
+  </w:style>
+  <w:style w:type="paragraph" w:styleId="CommentSubject">
+    <w:name w:val="annotation subject"/>
+    <w:basedOn w:val="CommentText"/>
+    <w:next w:val="CommentText"/>
+    <w:link w:val="CommentSubjectChar"/>
+    <w:uiPriority w:val="99"/>
+    <w:semiHidden/>
+    <w:unhideWhenUsed/>
+    <w:rsid w:val="00253CF9"/>
+    <w:rPr>
+      <w:b/>
+      <w:bCs/>
+    </w:rPr>
+  </w:style>
+  <w:style w:type="character" w:customStyle="1" w:styleId="CommentSubjectChar">
+    <w:name w:val="Comment Subject Char"/>
+    <w:basedOn w:val="CommentTextChar"/>
+    <w:link w:val="CommentSubject"/>
+    <w:uiPriority w:val="99"/>
+    <w:semiHidden/>
+    <w:rsid w:val="00253CF9"/>
+    <w:rPr>
+      <w:b/>
+      <w:bCs/>
+      <w:sz w:val="20"/>
+      <w:szCs w:val="20"/>
     </w:rPr>
   </w:style>
 </w:styles>

</xml_diff>

<commit_message>
Job:4 - Addressed review comments.  Ready for initial course delivery.
</commit_message>
<xml_diff>
--- a/doc-training/xtUML-Modeling/GPSWatchSpecification.docx
+++ b/doc-training/xtUML-Modeling/GPSWatchSpecification.docx
@@ -19,44 +19,12 @@
       <w:r>
         <w:t>As the name indicates, this is a wearable device, the size of a large wristwatch, and it can be thought of as the integration of a GPS system and a stop watch.</w:t>
       </w:r>
-      <w:ins w:id="0" w:author="Robert Rice" w:date="2014-04-22T20:18:00Z">
-        <w:r>
-          <w:t xml:space="preserve"> </w:t>
-        </w:r>
-        <w:commentRangeStart w:id="1"/>
-        <w:r>
-          <w:t xml:space="preserve">These devices are used to track </w:t>
-        </w:r>
-      </w:ins>
-      <w:ins w:id="2" w:author="Robert Rice" w:date="2014-04-22T20:21:00Z">
-        <w:r>
-          <w:t xml:space="preserve">fitness </w:t>
-        </w:r>
-      </w:ins>
-      <w:ins w:id="3" w:author="Robert Rice" w:date="2014-04-22T20:18:00Z">
-        <w:r>
-          <w:t>activities like running, cycling, etc</w:t>
-        </w:r>
-      </w:ins>
-      <w:ins w:id="4" w:author="Robert Rice" w:date="2014-04-22T20:20:00Z">
-        <w:r>
-          <w:t>..</w:t>
-        </w:r>
-      </w:ins>
-      <w:ins w:id="5" w:author="Robert Rice" w:date="2014-04-22T20:18:00Z">
-        <w:r>
-          <w:t>.</w:t>
-        </w:r>
-      </w:ins>
-      <w:commentRangeEnd w:id="1"/>
-      <w:ins w:id="6" w:author="Robert Rice" w:date="2014-04-22T20:19:00Z">
-        <w:r>
-          <w:rPr>
-            <w:rStyle w:val="CommentReference"/>
-          </w:rPr>
-          <w:commentReference w:id="1"/>
-        </w:r>
-      </w:ins>
+      <w:r>
+        <w:t xml:space="preserve"> These devices are used to track fitness activities </w:t>
+      </w:r>
+      <w:r>
+        <w:t>such as running, cycling, and hiking.</w:t>
+      </w:r>
     </w:p>
     <w:p>
       <w:r>
@@ -81,7 +49,7 @@
                     </pic:cNvPicPr>
                   </pic:nvPicPr>
                   <pic:blipFill>
-                    <a:blip r:embed="rId7" cstate="print">
+                    <a:blip r:embed="rId6" cstate="print">
                       <a:extLst>
                         <a:ext uri="{28A0092B-C50C-407E-A947-70E740481C1C}">
                           <a14:useLocalDpi xmlns:a14="http://schemas.microsoft.com/office/drawing/2010/main" val="0"/>
@@ -134,7 +102,7 @@
                     </pic:cNvPicPr>
                   </pic:nvPicPr>
                   <pic:blipFill>
-                    <a:blip r:embed="rId8" cstate="print">
+                    <a:blip r:embed="rId7" cstate="print">
                       <a:extLst>
                         <a:ext uri="{28A0092B-C50C-407E-A947-70E740481C1C}">
                           <a14:useLocalDpi xmlns:a14="http://schemas.microsoft.com/office/drawing/2010/main" val="0"/>
@@ -208,19 +176,21 @@
       <w:r>
         <w:t xml:space="preserve">  This track log can be examined on the device or off-loaded to a computer for analysis.  For example, a track log </w:t>
       </w:r>
-      <w:ins w:id="7" w:author="Robert Rice" w:date="2014-04-22T20:25:00Z">
-        <w:r>
-          <w:t xml:space="preserve">of a completed route </w:t>
-        </w:r>
-      </w:ins>
+      <w:r>
+        <w:t xml:space="preserve">of a completed route </w:t>
+      </w:r>
       <w:r>
         <w:t>can be loaded into Google Earth for viewing</w:t>
       </w:r>
-      <w:ins w:id="8" w:author="Robert Rice" w:date="2014-04-22T20:26:00Z">
-        <w:r>
-          <w:t xml:space="preserve"> as a map overlay</w:t>
-        </w:r>
-      </w:ins>
+      <w:r>
+        <w:t xml:space="preserve"> as a </w:t>
+      </w:r>
+      <w:r>
+        <w:t xml:space="preserve">three-dimensional </w:t>
+      </w:r>
+      <w:r>
+        <w:t>map overlay</w:t>
+      </w:r>
       <w:r>
         <w:t xml:space="preserve">.  Also, software provided by the device maker typically provides </w:t>
       </w:r>
@@ -235,107 +205,22 @@
       <w:r>
         <w:t xml:space="preserve">The device is typically used in one of two fashions.  The simplest approach involves starting the timer when a run, hike, or cycling session begins, stopping the timer at the end of the session, and viewing relevant data along the way </w:t>
       </w:r>
-      <w:del w:id="9" w:author="Dean McArthur" w:date="2014-04-28T10:34:00Z">
-        <w:r>
-          <w:delText xml:space="preserve">and </w:delText>
-        </w:r>
-      </w:del>
-      <w:ins w:id="10" w:author="Dean McArthur" w:date="2014-04-28T10:34:00Z">
-        <w:r>
-          <w:t>or</w:t>
-        </w:r>
-        <w:r>
-          <w:t xml:space="preserve"> </w:t>
-        </w:r>
-      </w:ins>
       <w:r>
-        <w:t>at the end of the session.  Another approach involves establishing one or more goals, such as maintaining a particular pace for a certain distance, and then striving to achieve these goals during the session.</w:t>
+        <w:t xml:space="preserve">and </w:t>
       </w:r>
-      <w:ins w:id="11" w:author="Robert Rice" w:date="2014-04-22T20:29:00Z">
-        <w:r>
-          <w:t xml:space="preserve"> </w:t>
-        </w:r>
-      </w:ins>
-      <w:commentRangeStart w:id="12"/>
-      <w:ins w:id="13" w:author="Robert Rice" w:date="2014-04-22T20:31:00Z">
-        <w:r>
-          <w:t>For the second approach t</w:t>
-        </w:r>
-      </w:ins>
-      <w:ins w:id="14" w:author="Robert Rice" w:date="2014-04-22T20:29:00Z">
-        <w:r>
-          <w:t xml:space="preserve">he device will inform the user of any goals </w:t>
-        </w:r>
-      </w:ins>
-      <w:ins w:id="15" w:author="Robert Rice" w:date="2014-04-22T20:30:00Z">
-        <w:r>
-          <w:t>met</w:t>
-        </w:r>
-      </w:ins>
-      <w:ins w:id="16" w:author="Robert Rice" w:date="2014-04-22T20:32:00Z">
-        <w:r>
-          <w:t xml:space="preserve"> during the activity</w:t>
-        </w:r>
-      </w:ins>
-      <w:ins w:id="17" w:author="Robert Rice" w:date="2014-04-22T20:30:00Z">
-        <w:r>
-          <w:t xml:space="preserve"> </w:t>
-        </w:r>
-      </w:ins>
-      <w:ins w:id="18" w:author="Robert Rice" w:date="2014-04-22T20:29:00Z">
-        <w:r>
-          <w:t>immediately after they are achieved</w:t>
-        </w:r>
-      </w:ins>
-      <w:ins w:id="19" w:author="Robert Rice" w:date="2014-04-22T20:33:00Z">
-        <w:r>
-          <w:t xml:space="preserve">. This data will be displayed for an appropriate time period, and then the device will revert back to normal operation. </w:t>
-        </w:r>
-      </w:ins>
-      <w:ins w:id="20" w:author="Robert Rice" w:date="2014-04-22T20:30:00Z">
-        <w:r>
-          <w:t xml:space="preserve"> </w:t>
-        </w:r>
-      </w:ins>
-      <w:ins w:id="21" w:author="Robert Rice" w:date="2014-04-22T20:35:00Z">
-        <w:r>
-          <w:t xml:space="preserve">When the user ends the activity </w:t>
-        </w:r>
-        <w:r>
-          <w:lastRenderedPageBreak/>
-          <w:t>by stopping the timer,</w:t>
-        </w:r>
-      </w:ins>
-      <w:ins w:id="22" w:author="Robert Rice" w:date="2014-04-22T20:34:00Z">
-        <w:r>
-          <w:t xml:space="preserve"> the device </w:t>
-        </w:r>
-      </w:ins>
-      <w:ins w:id="23" w:author="Robert Rice" w:date="2014-04-22T20:30:00Z">
-        <w:r>
-          <w:t xml:space="preserve">will provide a summary </w:t>
-        </w:r>
-      </w:ins>
-      <w:ins w:id="24" w:author="Robert Rice" w:date="2014-04-22T20:31:00Z">
-        <w:r>
-          <w:t>of all goals (met and unmet) and their relevant data.</w:t>
-        </w:r>
-      </w:ins>
-      <w:commentRangeEnd w:id="12"/>
-      <w:ins w:id="25" w:author="Robert Rice" w:date="2014-04-22T20:35:00Z">
-        <w:r>
-          <w:rPr>
-            <w:rStyle w:val="CommentReference"/>
-          </w:rPr>
-          <w:commentReference w:id="12"/>
-        </w:r>
-      </w:ins>
+      <w:r>
+        <w:t xml:space="preserve">at the end of the session.  Another approach involves establishing one or more goals, such as maintaining a particular pace for a certain distance, and then striving to achieve these goals during the </w:t>
+      </w:r>
+      <w:r>
+        <w:t>session while the device provides an indication of whether the current goal is being met.</w:t>
+      </w:r>
     </w:p>
     <w:p>
       <w:pPr>
         <w:pStyle w:val="Heading1"/>
       </w:pPr>
       <w:r>
+        <w:lastRenderedPageBreak/>
         <w:t>Requirements</w:t>
       </w:r>
     </w:p>
@@ -533,16 +418,8 @@
             <w:tcW w:w="8820" w:type="dxa"/>
           </w:tcPr>
           <w:p>
-            <w:commentRangeStart w:id="26"/>
             <w:r>
               <w:t>The track log can be off-loaded from the device to a computer for analysis.</w:t>
-            </w:r>
-            <w:commentRangeEnd w:id="26"/>
-            <w:r>
-              <w:rPr>
-                <w:rStyle w:val="CommentReference"/>
-              </w:rPr>
-              <w:commentReference w:id="26"/>
             </w:r>
           </w:p>
         </w:tc>
@@ -682,16 +559,8 @@
             <w:tcW w:w="8820" w:type="dxa"/>
           </w:tcPr>
           <w:p>
-            <w:commentRangeStart w:id="28"/>
             <w:r>
               <w:t>The collection of goals is executed according to a sequence number assigned by the user to each goal.</w:t>
-            </w:r>
-            <w:commentRangeEnd w:id="28"/>
-            <w:r>
-              <w:rPr>
-                <w:rStyle w:val="CommentReference"/>
-              </w:rPr>
-              <w:commentReference w:id="28"/>
             </w:r>
           </w:p>
         </w:tc>
@@ -1080,17 +949,11 @@
             <w:tcW w:w="8820" w:type="dxa"/>
           </w:tcPr>
           <w:p>
-            <w:commentRangeStart w:id="29"/>
             <w:r>
               <w:t>Goals are created using a menu system and a virtual keyboard.</w:t>
             </w:r>
-            <w:commentRangeEnd w:id="29"/>
-            <w:r>
-              <w:rPr>
-                <w:rStyle w:val="CommentReference"/>
-              </w:rPr>
-              <w:commentReference w:id="29"/>
-            </w:r>
+            <w:bookmarkStart w:id="0" w:name="_GoBack"/>
+            <w:bookmarkEnd w:id="0"/>
           </w:p>
         </w:tc>
       </w:tr>
@@ -1111,11 +974,7 @@
           </w:tcPr>
           <w:p>
             <w:r>
-              <w:t xml:space="preserve">Whenever a goal is executing, the display provides a visual indication of whether the goal is </w:t>
-            </w:r>
-            <w:r>
-              <w:lastRenderedPageBreak/>
-              <w:t>currently being met.</w:t>
+              <w:t>Whenever a goal is executing, the display provides a visual indication of whether the goal is currently being met.</w:t>
             </w:r>
           </w:p>
         </w:tc>
@@ -1131,109 +990,6 @@
     </w:sectPr>
   </w:body>
 </w:document>
-</file>
-
-<file path=word/comments.xml><?xml version="1.0" encoding="utf-8"?>
-<w:comments xmlns:wpc="http://schemas.microsoft.com/office/word/2010/wordprocessingCanvas" xmlns:mc="http://schemas.openxmlformats.org/markup-compatibility/2006" xmlns:o="urn:schemas-microsoft-com:office:office" xmlns:r="http://schemas.openxmlformats.org/officeDocument/2006/relationships" xmlns:m="http://schemas.openxmlformats.org/officeDocument/2006/math" xmlns:v="urn:schemas-microsoft-com:vml" xmlns:wp14="http://schemas.microsoft.com/office/word/2010/wordprocessingDrawing" xmlns:wp="http://schemas.openxmlformats.org/drawingml/2006/wordprocessingDrawing" xmlns:w10="urn:schemas-microsoft-com:office:word" xmlns:w="http://schemas.openxmlformats.org/wordprocessingml/2006/main" xmlns:w14="http://schemas.microsoft.com/office/word/2010/wordml" xmlns:wpg="http://schemas.microsoft.com/office/word/2010/wordprocessingGroup" xmlns:wpi="http://schemas.microsoft.com/office/word/2010/wordprocessingInk" xmlns:wne="http://schemas.microsoft.com/office/word/2006/wordml" xmlns:wps="http://schemas.microsoft.com/office/word/2010/wordprocessingShape" mc:Ignorable="w14 wp14">
-  <w:comment w:id="1" w:author="Robert Rice" w:date="2014-04-22T20:45:00Z" w:initials="RTR">
-    <w:p>
-      <w:pPr>
-        <w:pStyle w:val="CommentText"/>
-      </w:pPr>
-      <w:r>
-        <w:rPr>
-          <w:rStyle w:val="CommentReference"/>
-        </w:rPr>
-        <w:annotationRef/>
-      </w:r>
-      <w:r>
-        <w:t>Maybe a short sentence in the overview to relate the GPS Watch to an activity or something tangible to the user?</w:t>
-      </w:r>
-    </w:p>
-  </w:comment>
-  <w:comment w:id="12" w:author="Robert Rice" w:date="2014-04-22T20:45:00Z" w:initials="RTR">
-    <w:p>
-      <w:pPr>
-        <w:pStyle w:val="CommentText"/>
-      </w:pPr>
-      <w:r>
-        <w:rPr>
-          <w:rStyle w:val="CommentReference"/>
-        </w:rPr>
-        <w:annotationRef/>
-      </w:r>
-      <w:r>
-        <w:t>Seems like the watch should let users know during the activity if they have met a goal, and at every “stop” press what goals they have/haven’t met.</w:t>
-      </w:r>
-      <w:r>
-        <w:t xml:space="preserve"> Maybe this is too complicated?</w:t>
-      </w:r>
-    </w:p>
-  </w:comment>
-  <w:comment w:id="26" w:author="Dean McArthur" w:date="2014-04-28T10:51:00Z" w:initials="dhm">
-    <w:p>
-      <w:pPr>
-        <w:pStyle w:val="CommentText"/>
-      </w:pPr>
-      <w:r>
-        <w:rPr>
-          <w:rStyle w:val="CommentReference"/>
-        </w:rPr>
-        <w:annotationRef/>
-      </w:r>
-      <w:r>
-        <w:t xml:space="preserve">A description of the off-loading mechanism is missing. </w:t>
-      </w:r>
-      <w:bookmarkStart w:id="27" w:name="_GoBack"/>
-      <w:bookmarkEnd w:id="27"/>
-    </w:p>
-  </w:comment>
-  <w:comment w:id="28" w:author="Robert Rice" w:date="2014-04-22T20:45:00Z" w:initials="RTR">
-    <w:p>
-      <w:pPr>
-        <w:pStyle w:val="CommentText"/>
-      </w:pPr>
-      <w:r>
-        <w:rPr>
-          <w:rStyle w:val="CommentReference"/>
-        </w:rPr>
-        <w:annotationRef/>
-      </w:r>
-      <w:r>
-        <w:t>I don’t really like this, but I understand why this requirement is there. It does force a user to create a “dummy” goal if they want to include their warmup in their full distance/time recordings, and they really only want the device to start measuring goals at X time/distance.</w:t>
-      </w:r>
-    </w:p>
-    <w:p>
-      <w:pPr>
-        <w:pStyle w:val="CommentText"/>
-      </w:pPr>
-    </w:p>
-    <w:p>
-      <w:pPr>
-        <w:pStyle w:val="CommentText"/>
-      </w:pPr>
-      <w:r>
-        <w:t>That being said I can’t think of a better way to do it that is not much more complicated.</w:t>
-      </w:r>
-    </w:p>
-  </w:comment>
-  <w:comment w:id="29" w:author="Dean McArthur" w:date="2014-04-28T10:48:00Z" w:initials="dhm">
-    <w:p>
-      <w:pPr>
-        <w:pStyle w:val="CommentText"/>
-      </w:pPr>
-      <w:r>
-        <w:rPr>
-          <w:rStyle w:val="CommentReference"/>
-        </w:rPr>
-        <w:annotationRef/>
-      </w:r>
-      <w:r>
-        <w:t>What button combination activates the menu system?</w:t>
-      </w:r>
-    </w:p>
-  </w:comment>
-</w:comments>
 </file>
 
 <file path=word/numbering.xml><?xml version="1.0" encoding="utf-8"?>
@@ -4550,444 +4306,6 @@
 
 <file path=word/styles.xml><?xml version="1.0" encoding="utf-8"?>
 <w:styles xmlns:mc="http://schemas.openxmlformats.org/markup-compatibility/2006" xmlns:r="http://schemas.openxmlformats.org/officeDocument/2006/relationships" xmlns:w="http://schemas.openxmlformats.org/wordprocessingml/2006/main" xmlns:w14="http://schemas.microsoft.com/office/word/2010/wordml" mc:Ignorable="w14">
-  <w:docDefaults>
-    <w:rPrDefault>
-      <w:rPr>
-        <w:rFonts w:asciiTheme="minorHAnsi" w:eastAsiaTheme="minorHAnsi" w:hAnsiTheme="minorHAnsi" w:cstheme="minorBidi"/>
-        <w:sz w:val="22"/>
-        <w:szCs w:val="22"/>
-        <w:lang w:val="en-US" w:eastAsia="en-US" w:bidi="ar-SA"/>
-      </w:rPr>
-    </w:rPrDefault>
-    <w:pPrDefault>
-      <w:pPr>
-        <w:spacing w:after="200" w:line="276" w:lineRule="auto"/>
-      </w:pPr>
-    </w:pPrDefault>
-  </w:docDefaults>
-  <w:latentStyles w:defLockedState="0" w:defUIPriority="99" w:defSemiHidden="1" w:defUnhideWhenUsed="1" w:defQFormat="0" w:count="267">
-    <w:lsdException w:name="Normal" w:semiHidden="0" w:uiPriority="0" w:unhideWhenUsed="0" w:qFormat="1"/>
-    <w:lsdException w:name="heading 1" w:semiHidden="0" w:uiPriority="9" w:unhideWhenUsed="0" w:qFormat="1"/>
-    <w:lsdException w:name="heading 2" w:uiPriority="9" w:qFormat="1"/>
-    <w:lsdException w:name="heading 3" w:uiPriority="9" w:qFormat="1"/>
-    <w:lsdException w:name="heading 4" w:uiPriority="9" w:qFormat="1"/>
-    <w:lsdException w:name="heading 5" w:uiPriority="9" w:qFormat="1"/>
-    <w:lsdException w:name="heading 6" w:uiPriority="9" w:qFormat="1"/>
-    <w:lsdException w:name="heading 7" w:uiPriority="9" w:qFormat="1"/>
-    <w:lsdException w:name="heading 8" w:uiPriority="9" w:qFormat="1"/>
-    <w:lsdException w:name="heading 9" w:uiPriority="9" w:qFormat="1"/>
-    <w:lsdException w:name="toc 1" w:uiPriority="39"/>
-    <w:lsdException w:name="toc 2" w:uiPriority="39"/>
-    <w:lsdException w:name="toc 3" w:uiPriority="39"/>
-    <w:lsdException w:name="toc 4" w:uiPriority="39"/>
-    <w:lsdException w:name="toc 5" w:uiPriority="39"/>
-    <w:lsdException w:name="toc 6" w:uiPriority="39"/>
-    <w:lsdException w:name="toc 7" w:uiPriority="39"/>
-    <w:lsdException w:name="toc 8" w:uiPriority="39"/>
-    <w:lsdException w:name="toc 9" w:uiPriority="39"/>
-    <w:lsdException w:name="caption" w:uiPriority="35" w:qFormat="1"/>
-    <w:lsdException w:name="Title" w:semiHidden="0" w:uiPriority="10" w:unhideWhenUsed="0" w:qFormat="1"/>
-    <w:lsdException w:name="Default Paragraph Font" w:uiPriority="1"/>
-    <w:lsdException w:name="Subtitle" w:semiHidden="0" w:uiPriority="11" w:unhideWhenUsed="0" w:qFormat="1"/>
-    <w:lsdException w:name="Strong" w:semiHidden="0" w:uiPriority="22" w:unhideWhenUsed="0" w:qFormat="1"/>
-    <w:lsdException w:name="Emphasis" w:semiHidden="0" w:uiPriority="20" w:unhideWhenUsed="0" w:qFormat="1"/>
-    <w:lsdException w:name="Table Grid" w:semiHidden="0" w:uiPriority="59" w:unhideWhenUsed="0"/>
-    <w:lsdException w:name="Placeholder Text" w:unhideWhenUsed="0"/>
-    <w:lsdException w:name="No Spacing" w:semiHidden="0" w:uiPriority="1" w:unhideWhenUsed="0" w:qFormat="1"/>
-    <w:lsdException w:name="Light Shading" w:semiHidden="0" w:uiPriority="60" w:unhideWhenUsed="0"/>
-    <w:lsdException w:name="Light List" w:semiHidden="0" w:uiPriority="61" w:unhideWhenUsed="0"/>
-    <w:lsdException w:name="Light Grid" w:semiHidden="0" w:uiPriority="62" w:unhideWhenUsed="0"/>
-    <w:lsdException w:name="Medium Shading 1" w:semiHidden="0" w:uiPriority="63" w:unhideWhenUsed="0"/>
-    <w:lsdException w:name="Medium Shading 2" w:semiHidden="0" w:uiPriority="64" w:unhideWhenUsed="0"/>
-    <w:lsdException w:name="Medium List 1" w:semiHidden="0" w:uiPriority="65" w:unhideWhenUsed="0"/>
-    <w:lsdException w:name="Medium List 2" w:semiHidden="0" w:uiPriority="66" w:unhideWhenUsed="0"/>
-    <w:lsdException w:name="Medium Grid 1" w:semiHidden="0" w:uiPriority="67" w:unhideWhenUsed="0"/>
-    <w:lsdException w:name="Medium Grid 2" w:semiHidden="0" w:uiPriority="68" w:unhideWhenUsed="0"/>
-    <w:lsdException w:name="Medium Grid 3" w:semiHidden="0" w:uiPriority="69" w:unhideWhenUsed="0"/>
-    <w:lsdException w:name="Dark List" w:semiHidden="0" w:uiPriority="70" w:unhideWhenUsed="0"/>
-    <w:lsdException w:name="Colorful Shading" w:semiHidden="0" w:uiPriority="71" w:unhideWhenUsed="0"/>
-    <w:lsdException w:name="Colorful List" w:semiHidden="0" w:uiPriority="72" w:unhideWhenUsed="0"/>
-    <w:lsdException w:name="Colorful Grid" w:semiHidden="0" w:uiPriority="73" w:unhideWhenUsed="0"/>
-    <w:lsdException w:name="Light Shading Accent 1" w:semiHidden="0" w:uiPriority="60" w:unhideWhenUsed="0"/>
-    <w:lsdException w:name="Light List Accent 1" w:semiHidden="0" w:uiPriority="61" w:unhideWhenUsed="0"/>
-    <w:lsdException w:name="Light Grid Accent 1" w:semiHidden="0" w:uiPriority="62" w:unhideWhenUsed="0"/>
-    <w:lsdException w:name="Medium Shading 1 Accent 1" w:semiHidden="0" w:uiPriority="63" w:unhideWhenUsed="0"/>
-    <w:lsdException w:name="Medium Shading 2 Accent 1" w:semiHidden="0" w:uiPriority="64" w:unhideWhenUsed="0"/>
-    <w:lsdException w:name="Medium List 1 Accent 1" w:semiHidden="0" w:uiPriority="65" w:unhideWhenUsed="0"/>
-    <w:lsdException w:name="Revision" w:unhideWhenUsed="0"/>
-    <w:lsdException w:name="List Paragraph" w:semiHidden="0" w:uiPriority="34" w:unhideWhenUsed="0" w:qFormat="1"/>
-    <w:lsdException w:name="Quote" w:semiHidden="0" w:uiPriority="29" w:unhideWhenUsed="0" w:qFormat="1"/>
-    <w:lsdException w:name="Intense Quote" w:semiHidden="0" w:uiPriority="30" w:unhideWhenUsed="0" w:qFormat="1"/>
-    <w:lsdException w:name="Medium List 2 Accent 1" w:semiHidden="0" w:uiPriority="66" w:unhideWhenUsed="0"/>
-    <w:lsdException w:name="Medium Grid 1 Accent 1" w:semiHidden="0" w:uiPriority="67" w:unhideWhenUsed="0"/>
-    <w:lsdException w:name="Medium Grid 2 Accent 1" w:semiHidden="0" w:uiPriority="68" w:unhideWhenUsed="0"/>
-    <w:lsdException w:name="Medium Grid 3 Accent 1" w:semiHidden="0" w:uiPriority="69" w:unhideWhenUsed="0"/>
-    <w:lsdException w:name="Dark List Accent 1" w:semiHidden="0" w:uiPriority="70" w:unhideWhenUsed="0"/>
-    <w:lsdException w:name="Colorful Shading Accent 1" w:semiHidden="0" w:uiPriority="71" w:unhideWhenUsed="0"/>
-    <w:lsdException w:name="Colorful List Accent 1" w:semiHidden="0" w:uiPriority="72" w:unhideWhenUsed="0"/>
-    <w:lsdException w:name="Colorful Grid Accent 1" w:semiHidden="0" w:uiPriority="73" w:unhideWhenUsed="0"/>
-    <w:lsdException w:name="Light Shading Accent 2" w:semiHidden="0" w:uiPriority="60" w:unhideWhenUsed="0"/>
-    <w:lsdException w:name="Light List Accent 2" w:semiHidden="0" w:uiPriority="61" w:unhideWhenUsed="0"/>
-    <w:lsdException w:name="Light Grid Accent 2" w:semiHidden="0" w:uiPriority="62" w:unhideWhenUsed="0"/>
-    <w:lsdException w:name="Medium Shading 1 Accent 2" w:semiHidden="0" w:uiPriority="63" w:unhideWhenUsed="0"/>
-    <w:lsdException w:name="Medium Shading 2 Accent 2" w:semiHidden="0" w:uiPriority="64" w:unhideWhenUsed="0"/>
-    <w:lsdException w:name="Medium List 1 Accent 2" w:semiHidden="0" w:uiPriority="65" w:unhideWhenUsed="0"/>
-    <w:lsdException w:name="Medium List 2 Accent 2" w:semiHidden="0" w:uiPriority="66" w:unhideWhenUsed="0"/>
-    <w:lsdException w:name="Medium Grid 1 Accent 2" w:semiHidden="0" w:uiPriority="67" w:unhideWhenUsed="0"/>
-    <w:lsdException w:name="Medium Grid 2 Accent 2" w:semiHidden="0" w:uiPriority="68" w:unhideWhenUsed="0"/>
-    <w:lsdException w:name="Medium Grid 3 Accent 2" w:semiHidden="0" w:uiPriority="69" w:unhideWhenUsed="0"/>
-    <w:lsdException w:name="Dark List Accent 2" w:semiHidden="0" w:uiPriority="70" w:unhideWhenUsed="0"/>
-    <w:lsdException w:name="Colorful Shading Accent 2" w:semiHidden="0" w:uiPriority="71" w:unhideWhenUsed="0"/>
-    <w:lsdException w:name="Colorful List Accent 2" w:semiHidden="0" w:uiPriority="72" w:unhideWhenUsed="0"/>
-    <w:lsdException w:name="Colorful Grid Accent 2" w:semiHidden="0" w:uiPriority="73" w:unhideWhenUsed="0"/>
-    <w:lsdException w:name="Light Shading Accent 3" w:semiHidden="0" w:uiPriority="60" w:unhideWhenUsed="0"/>
-    <w:lsdException w:name="Light List Accent 3" w:semiHidden="0" w:uiPriority="61" w:unhideWhenUsed="0"/>
-    <w:lsdException w:name="Light Grid Accent 3" w:semiHidden="0" w:uiPriority="62" w:unhideWhenUsed="0"/>
-    <w:lsdException w:name="Medium Shading 1 Accent 3" w:semiHidden="0" w:uiPriority="63" w:unhideWhenUsed="0"/>
-    <w:lsdException w:name="Medium Shading 2 Accent 3" w:semiHidden="0" w:uiPriority="64" w:unhideWhenUsed="0"/>
-    <w:lsdException w:name="Medium List 1 Accent 3" w:semiHidden="0" w:uiPriority="65" w:unhideWhenUsed="0"/>
-    <w:lsdException w:name="Medium List 2 Accent 3" w:semiHidden="0" w:uiPriority="66" w:unhideWhenUsed="0"/>
-    <w:lsdException w:name="Medium Grid 1 Accent 3" w:semiHidden="0" w:uiPriority="67" w:unhideWhenUsed="0"/>
-    <w:lsdException w:name="Medium Grid 2 Accent 3" w:semiHidden="0" w:uiPriority="68" w:unhideWhenUsed="0"/>
-    <w:lsdException w:name="Medium Grid 3 Accent 3" w:semiHidden="0" w:uiPriority="69" w:unhideWhenUsed="0"/>
-    <w:lsdException w:name="Dark List Accent 3" w:semiHidden="0" w:uiPriority="70" w:unhideWhenUsed="0"/>
-    <w:lsdException w:name="Colorful Shading Accent 3" w:semiHidden="0" w:uiPriority="71" w:unhideWhenUsed="0"/>
-    <w:lsdException w:name="Colorful List Accent 3" w:semiHidden="0" w:uiPriority="72" w:unhideWhenUsed="0"/>
-    <w:lsdException w:name="Colorful Grid Accent 3" w:semiHidden="0" w:uiPriority="73" w:unhideWhenUsed="0"/>
-    <w:lsdException w:name="Light Shading Accent 4" w:semiHidden="0" w:uiPriority="60" w:unhideWhenUsed="0"/>
-    <w:lsdException w:name="Light List Accent 4" w:semiHidden="0" w:uiPriority="61" w:unhideWhenUsed="0"/>
-    <w:lsdException w:name="Light Grid Accent 4" w:semiHidden="0" w:uiPriority="62" w:unhideWhenUsed="0"/>
-    <w:lsdException w:name="Medium Shading 1 Accent 4" w:semiHidden="0" w:uiPriority="63" w:unhideWhenUsed="0"/>
-    <w:lsdException w:name="Medium Shading 2 Accent 4" w:semiHidden="0" w:uiPriority="64" w:unhideWhenUsed="0"/>
-    <w:lsdException w:name="Medium List 1 Accent 4" w:semiHidden="0" w:uiPriority="65" w:unhideWhenUsed="0"/>
-    <w:lsdException w:name="Medium List 2 Accent 4" w:semiHidden="0" w:uiPriority="66" w:unhideWhenUsed="0"/>
-    <w:lsdException w:name="Medium Grid 1 Accent 4" w:semiHidden="0" w:uiPriority="67" w:unhideWhenUsed="0"/>
-    <w:lsdException w:name="Medium Grid 2 Accent 4" w:semiHidden="0" w:uiPriority="68" w:unhideWhenUsed="0"/>
-    <w:lsdException w:name="Medium Grid 3 Accent 4" w:semiHidden="0" w:uiPriority="69" w:unhideWhenUsed="0"/>
-    <w:lsdException w:name="Dark List Accent 4" w:semiHidden="0" w:uiPriority="70" w:unhideWhenUsed="0"/>
-    <w:lsdException w:name="Colorful Shading Accent 4" w:semiHidden="0" w:uiPriority="71" w:unhideWhenUsed="0"/>
-    <w:lsdException w:name="Colorful List Accent 4" w:semiHidden="0" w:uiPriority="72" w:unhideWhenUsed="0"/>
-    <w:lsdException w:name="Colorful Grid Accent 4" w:semiHidden="0" w:uiPriority="73" w:unhideWhenUsed="0"/>
-    <w:lsdException w:name="Light Shading Accent 5" w:semiHidden="0" w:uiPriority="60" w:unhideWhenUsed="0"/>
-    <w:lsdException w:name="Light List Accent 5" w:semiHidden="0" w:uiPriority="61" w:unhideWhenUsed="0"/>
-    <w:lsdException w:name="Light Grid Accent 5" w:semiHidden="0" w:uiPriority="62" w:unhideWhenUsed="0"/>
-    <w:lsdException w:name="Medium Shading 1 Accent 5" w:semiHidden="0" w:uiPriority="63" w:unhideWhenUsed="0"/>
-    <w:lsdException w:name="Medium Shading 2 Accent 5" w:semiHidden="0" w:uiPriority="64" w:unhideWhenUsed="0"/>
-    <w:lsdException w:name="Medium List 1 Accent 5" w:semiHidden="0" w:uiPriority="65" w:unhideWhenUsed="0"/>
-    <w:lsdException w:name="Medium List 2 Accent 5" w:semiHidden="0" w:uiPriority="66" w:unhideWhenUsed="0"/>
-    <w:lsdException w:name="Medium Grid 1 Accent 5" w:semiHidden="0" w:uiPriority="67" w:unhideWhenUsed="0"/>
-    <w:lsdException w:name="Medium Grid 2 Accent 5" w:semiHidden="0" w:uiPriority="68" w:unhideWhenUsed="0"/>
-    <w:lsdException w:name="Medium Grid 3 Accent 5" w:semiHidden="0" w:uiPriority="69" w:unhideWhenUsed="0"/>
-    <w:lsdException w:name="Dark List Accent 5" w:semiHidden="0" w:uiPriority="70" w:unhideWhenUsed="0"/>
-    <w:lsdException w:name="Colorful Shading Accent 5" w:semiHidden="0" w:uiPriority="71" w:unhideWhenUsed="0"/>
-    <w:lsdException w:name="Colorful List Accent 5" w:semiHidden="0" w:uiPriority="72" w:unhideWhenUsed="0"/>
-    <w:lsdException w:name="Colorful Grid Accent 5" w:semiHidden="0" w:uiPriority="73" w:unhideWhenUsed="0"/>
-    <w:lsdException w:name="Light Shading Accent 6" w:semiHidden="0" w:uiPriority="60" w:unhideWhenUsed="0"/>
-    <w:lsdException w:name="Light List Accent 6" w:semiHidden="0" w:uiPriority="61" w:unhideWhenUsed="0"/>
-    <w:lsdException w:name="Light Grid Accent 6" w:semiHidden="0" w:uiPriority="62" w:unhideWhenUsed="0"/>
-    <w:lsdException w:name="Medium Shading 1 Accent 6" w:semiHidden="0" w:uiPriority="63" w:unhideWhenUsed="0"/>
-    <w:lsdException w:name="Medium Shading 2 Accent 6" w:semiHidden="0" w:uiPriority="64" w:unhideWhenUsed="0"/>
-    <w:lsdException w:name="Medium List 1 Accent 6" w:semiHidden="0" w:uiPriority="65" w:unhideWhenUsed="0"/>
-    <w:lsdException w:name="Medium List 2 Accent 6" w:semiHidden="0" w:uiPriority="66" w:unhideWhenUsed="0"/>
-    <w:lsdException w:name="Medium Grid 1 Accent 6" w:semiHidden="0" w:uiPriority="67" w:unhideWhenUsed="0"/>
-    <w:lsdException w:name="Medium Grid 2 Accent 6" w:semiHidden="0" w:uiPriority="68" w:unhideWhenUsed="0"/>
-    <w:lsdException w:name="Medium Grid 3 Accent 6" w:semiHidden="0" w:uiPriority="69" w:unhideWhenUsed="0"/>
-    <w:lsdException w:name="Dark List Accent 6" w:semiHidden="0" w:uiPriority="70" w:unhideWhenUsed="0"/>
-    <w:lsdException w:name="Colorful Shading Accent 6" w:semiHidden="0" w:uiPriority="71" w:unhideWhenUsed="0"/>
-    <w:lsdException w:name="Colorful List Accent 6" w:semiHidden="0" w:uiPriority="72" w:unhideWhenUsed="0"/>
-    <w:lsdException w:name="Colorful Grid Accent 6" w:semiHidden="0" w:uiPriority="73" w:unhideWhenUsed="0"/>
-    <w:lsdException w:name="Subtle Emphasis" w:semiHidden="0" w:uiPriority="19" w:unhideWhenUsed="0" w:qFormat="1"/>
-    <w:lsdException w:name="Intense Emphasis" w:semiHidden="0" w:uiPriority="21" w:unhideWhenUsed="0" w:qFormat="1"/>
-    <w:lsdException w:name="Subtle Reference" w:semiHidden="0" w:uiPriority="31" w:unhideWhenUsed="0" w:qFormat="1"/>
-    <w:lsdException w:name="Intense Reference" w:semiHidden="0" w:uiPriority="32" w:unhideWhenUsed="0" w:qFormat="1"/>
-    <w:lsdException w:name="Book Title" w:semiHidden="0" w:uiPriority="33" w:unhideWhenUsed="0" w:qFormat="1"/>
-    <w:lsdException w:name="Bibliography" w:uiPriority="37"/>
-    <w:lsdException w:name="TOC Heading" w:uiPriority="39" w:qFormat="1"/>
-  </w:latentStyles>
-  <w:style w:type="paragraph" w:default="1" w:styleId="Normal">
-    <w:name w:val="Normal"/>
-    <w:qFormat/>
-    <w:rsid w:val="00154B28"/>
-  </w:style>
-  <w:style w:type="paragraph" w:styleId="Heading1">
-    <w:name w:val="heading 1"/>
-    <w:basedOn w:val="Normal"/>
-    <w:next w:val="Normal"/>
-    <w:link w:val="Heading1Char"/>
-    <w:uiPriority w:val="9"/>
-    <w:qFormat/>
-    <w:rsid w:val="00E17CCB"/>
-    <w:pPr>
-      <w:keepNext/>
-      <w:keepLines/>
-      <w:spacing w:before="480" w:after="0"/>
-      <w:outlineLvl w:val="0"/>
-    </w:pPr>
-    <w:rPr>
-      <w:rFonts w:asciiTheme="majorHAnsi" w:eastAsiaTheme="majorEastAsia" w:hAnsiTheme="majorHAnsi" w:cstheme="majorBidi"/>
-      <w:b/>
-      <w:bCs/>
-      <w:color w:val="365F91" w:themeColor="accent1" w:themeShade="BF"/>
-      <w:sz w:val="28"/>
-      <w:szCs w:val="28"/>
-    </w:rPr>
-  </w:style>
-  <w:style w:type="paragraph" w:styleId="Heading2">
-    <w:name w:val="heading 2"/>
-    <w:basedOn w:val="Normal"/>
-    <w:next w:val="Normal"/>
-    <w:link w:val="Heading2Char"/>
-    <w:uiPriority w:val="9"/>
-    <w:unhideWhenUsed/>
-    <w:qFormat/>
-    <w:rsid w:val="00681607"/>
-    <w:pPr>
-      <w:keepNext/>
-      <w:keepLines/>
-      <w:spacing w:before="200" w:after="0"/>
-      <w:outlineLvl w:val="1"/>
-    </w:pPr>
-    <w:rPr>
-      <w:rFonts w:asciiTheme="majorHAnsi" w:eastAsiaTheme="majorEastAsia" w:hAnsiTheme="majorHAnsi" w:cstheme="majorBidi"/>
-      <w:b/>
-      <w:bCs/>
-      <w:color w:val="4F81BD" w:themeColor="accent1"/>
-      <w:sz w:val="26"/>
-      <w:szCs w:val="26"/>
-    </w:rPr>
-  </w:style>
-  <w:style w:type="paragraph" w:styleId="Heading3">
-    <w:name w:val="heading 3"/>
-    <w:basedOn w:val="Normal"/>
-    <w:next w:val="Normal"/>
-    <w:link w:val="Heading3Char"/>
-    <w:uiPriority w:val="9"/>
-    <w:unhideWhenUsed/>
-    <w:qFormat/>
-    <w:rsid w:val="00704225"/>
-    <w:pPr>
-      <w:keepNext/>
-      <w:keepLines/>
-      <w:spacing w:before="200" w:after="0"/>
-      <w:outlineLvl w:val="2"/>
-    </w:pPr>
-    <w:rPr>
-      <w:rFonts w:asciiTheme="majorHAnsi" w:eastAsiaTheme="majorEastAsia" w:hAnsiTheme="majorHAnsi" w:cstheme="majorBidi"/>
-      <w:b/>
-      <w:bCs/>
-      <w:color w:val="4F81BD" w:themeColor="accent1"/>
-    </w:rPr>
-  </w:style>
-  <w:style w:type="character" w:default="1" w:styleId="DefaultParagraphFont">
-    <w:name w:val="Default Paragraph Font"/>
-    <w:uiPriority w:val="1"/>
-    <w:semiHidden/>
-    <w:unhideWhenUsed/>
-  </w:style>
-  <w:style w:type="table" w:default="1" w:styleId="TableNormal">
-    <w:name w:val="Normal Table"/>
-    <w:uiPriority w:val="99"/>
-    <w:semiHidden/>
-    <w:unhideWhenUsed/>
-    <w:tblPr>
-      <w:tblInd w:w="0" w:type="dxa"/>
-      <w:tblCellMar>
-        <w:top w:w="0" w:type="dxa"/>
-        <w:left w:w="108" w:type="dxa"/>
-        <w:bottom w:w="0" w:type="dxa"/>
-        <w:right w:w="108" w:type="dxa"/>
-      </w:tblCellMar>
-    </w:tblPr>
-  </w:style>
-  <w:style w:type="numbering" w:default="1" w:styleId="NoList">
-    <w:name w:val="No List"/>
-    <w:uiPriority w:val="99"/>
-    <w:semiHidden/>
-    <w:unhideWhenUsed/>
-  </w:style>
-  <w:style w:type="character" w:customStyle="1" w:styleId="Heading1Char">
-    <w:name w:val="Heading 1 Char"/>
-    <w:basedOn w:val="DefaultParagraphFont"/>
-    <w:link w:val="Heading1"/>
-    <w:uiPriority w:val="9"/>
-    <w:rsid w:val="00E17CCB"/>
-    <w:rPr>
-      <w:rFonts w:asciiTheme="majorHAnsi" w:eastAsiaTheme="majorEastAsia" w:hAnsiTheme="majorHAnsi" w:cstheme="majorBidi"/>
-      <w:b/>
-      <w:bCs/>
-      <w:color w:val="365F91" w:themeColor="accent1" w:themeShade="BF"/>
-      <w:sz w:val="28"/>
-      <w:szCs w:val="28"/>
-    </w:rPr>
-  </w:style>
-  <w:style w:type="paragraph" w:styleId="ListParagraph">
-    <w:name w:val="List Paragraph"/>
-    <w:basedOn w:val="Normal"/>
-    <w:uiPriority w:val="34"/>
-    <w:qFormat/>
-    <w:rsid w:val="00E17CCB"/>
-    <w:pPr>
-      <w:ind w:left="720"/>
-      <w:contextualSpacing/>
-    </w:pPr>
-  </w:style>
-  <w:style w:type="character" w:customStyle="1" w:styleId="Heading2Char">
-    <w:name w:val="Heading 2 Char"/>
-    <w:basedOn w:val="DefaultParagraphFont"/>
-    <w:link w:val="Heading2"/>
-    <w:uiPriority w:val="9"/>
-    <w:rsid w:val="00681607"/>
-    <w:rPr>
-      <w:rFonts w:asciiTheme="majorHAnsi" w:eastAsiaTheme="majorEastAsia" w:hAnsiTheme="majorHAnsi" w:cstheme="majorBidi"/>
-      <w:b/>
-      <w:bCs/>
-      <w:color w:val="4F81BD" w:themeColor="accent1"/>
-      <w:sz w:val="26"/>
-      <w:szCs w:val="26"/>
-    </w:rPr>
-  </w:style>
-  <w:style w:type="table" w:styleId="TableGrid">
-    <w:name w:val="Table Grid"/>
-    <w:basedOn w:val="TableNormal"/>
-    <w:uiPriority w:val="59"/>
-    <w:rsid w:val="00143923"/>
-    <w:pPr>
-      <w:spacing w:after="0" w:line="240" w:lineRule="auto"/>
-    </w:pPr>
-    <w:tblPr>
-      <w:tblInd w:w="0" w:type="dxa"/>
-      <w:tblBorders>
-        <w:top w:val="single" w:sz="4" w:space="0" w:color="auto"/>
-        <w:left w:val="single" w:sz="4" w:space="0" w:color="auto"/>
-        <w:bottom w:val="single" w:sz="4" w:space="0" w:color="auto"/>
-        <w:right w:val="single" w:sz="4" w:space="0" w:color="auto"/>
-        <w:insideH w:val="single" w:sz="4" w:space="0" w:color="auto"/>
-        <w:insideV w:val="single" w:sz="4" w:space="0" w:color="auto"/>
-      </w:tblBorders>
-      <w:tblCellMar>
-        <w:top w:w="0" w:type="dxa"/>
-        <w:left w:w="108" w:type="dxa"/>
-        <w:bottom w:w="0" w:type="dxa"/>
-        <w:right w:w="108" w:type="dxa"/>
-      </w:tblCellMar>
-    </w:tblPr>
-  </w:style>
-  <w:style w:type="character" w:customStyle="1" w:styleId="Heading3Char">
-    <w:name w:val="Heading 3 Char"/>
-    <w:basedOn w:val="DefaultParagraphFont"/>
-    <w:link w:val="Heading3"/>
-    <w:uiPriority w:val="9"/>
-    <w:rsid w:val="00704225"/>
-    <w:rPr>
-      <w:rFonts w:asciiTheme="majorHAnsi" w:eastAsiaTheme="majorEastAsia" w:hAnsiTheme="majorHAnsi" w:cstheme="majorBidi"/>
-      <w:b/>
-      <w:bCs/>
-      <w:color w:val="4F81BD" w:themeColor="accent1"/>
-    </w:rPr>
-  </w:style>
-  <w:style w:type="paragraph" w:styleId="BalloonText">
-    <w:name w:val="Balloon Text"/>
-    <w:basedOn w:val="Normal"/>
-    <w:link w:val="BalloonTextChar"/>
-    <w:uiPriority w:val="99"/>
-    <w:semiHidden/>
-    <w:unhideWhenUsed/>
-    <w:rsid w:val="00D02ECF"/>
-    <w:pPr>
-      <w:spacing w:after="0" w:line="240" w:lineRule="auto"/>
-    </w:pPr>
-    <w:rPr>
-      <w:rFonts w:ascii="Tahoma" w:hAnsi="Tahoma" w:cs="Tahoma"/>
-      <w:sz w:val="16"/>
-      <w:szCs w:val="16"/>
-    </w:rPr>
-  </w:style>
-  <w:style w:type="character" w:customStyle="1" w:styleId="BalloonTextChar">
-    <w:name w:val="Balloon Text Char"/>
-    <w:basedOn w:val="DefaultParagraphFont"/>
-    <w:link w:val="BalloonText"/>
-    <w:uiPriority w:val="99"/>
-    <w:semiHidden/>
-    <w:rsid w:val="00D02ECF"/>
-    <w:rPr>
-      <w:rFonts w:ascii="Tahoma" w:hAnsi="Tahoma" w:cs="Tahoma"/>
-      <w:sz w:val="16"/>
-      <w:szCs w:val="16"/>
-    </w:rPr>
-  </w:style>
-  <w:style w:type="character" w:styleId="CommentReference">
-    <w:name w:val="annotation reference"/>
-    <w:basedOn w:val="DefaultParagraphFont"/>
-    <w:uiPriority w:val="99"/>
-    <w:semiHidden/>
-    <w:unhideWhenUsed/>
-    <w:rsid w:val="00253CF9"/>
-    <w:rPr>
-      <w:sz w:val="16"/>
-      <w:szCs w:val="16"/>
-    </w:rPr>
-  </w:style>
-  <w:style w:type="paragraph" w:styleId="CommentText">
-    <w:name w:val="annotation text"/>
-    <w:basedOn w:val="Normal"/>
-    <w:link w:val="CommentTextChar"/>
-    <w:uiPriority w:val="99"/>
-    <w:semiHidden/>
-    <w:unhideWhenUsed/>
-    <w:rsid w:val="00253CF9"/>
-    <w:pPr>
-      <w:spacing w:line="240" w:lineRule="auto"/>
-    </w:pPr>
-    <w:rPr>
-      <w:sz w:val="20"/>
-      <w:szCs w:val="20"/>
-    </w:rPr>
-  </w:style>
-  <w:style w:type="character" w:customStyle="1" w:styleId="CommentTextChar">
-    <w:name w:val="Comment Text Char"/>
-    <w:basedOn w:val="DefaultParagraphFont"/>
-    <w:link w:val="CommentText"/>
-    <w:uiPriority w:val="99"/>
-    <w:semiHidden/>
-    <w:rsid w:val="00253CF9"/>
-    <w:rPr>
-      <w:sz w:val="20"/>
-      <w:szCs w:val="20"/>
-    </w:rPr>
-  </w:style>
-  <w:style w:type="paragraph" w:styleId="CommentSubject">
-    <w:name w:val="annotation subject"/>
-    <w:basedOn w:val="CommentText"/>
-    <w:next w:val="CommentText"/>
-    <w:link w:val="CommentSubjectChar"/>
-    <w:uiPriority w:val="99"/>
-    <w:semiHidden/>
-    <w:unhideWhenUsed/>
-    <w:rsid w:val="00253CF9"/>
-    <w:rPr>
-      <w:b/>
-      <w:bCs/>
-    </w:rPr>
-  </w:style>
-  <w:style w:type="character" w:customStyle="1" w:styleId="CommentSubjectChar">
-    <w:name w:val="Comment Subject Char"/>
-    <w:basedOn w:val="CommentTextChar"/>
-    <w:link w:val="CommentSubject"/>
-    <w:uiPriority w:val="99"/>
-    <w:semiHidden/>
-    <w:rsid w:val="00253CF9"/>
-    <w:rPr>
-      <w:b/>
-      <w:bCs/>
-      <w:sz w:val="20"/>
-      <w:szCs w:val="20"/>
-    </w:rPr>
-  </w:style>
-</w:styles>
-</file>
-
-<file path=word/stylesWithEffects.xml><?xml version="1.0" encoding="utf-8"?>
-<w:styles xmlns:wpc="http://schemas.microsoft.com/office/word/2010/wordprocessingCanvas" xmlns:mc="http://schemas.openxmlformats.org/markup-compatibility/2006" xmlns:o="urn:schemas-microsoft-com:office:office" xmlns:r="http://schemas.openxmlformats.org/officeDocument/2006/relationships" xmlns:m="http://schemas.openxmlformats.org/officeDocument/2006/math" xmlns:v="urn:schemas-microsoft-com:vml" xmlns:wp14="http://schemas.microsoft.com/office/word/2010/wordprocessingDrawing" xmlns:wp="http://schemas.openxmlformats.org/drawingml/2006/wordprocessingDrawing" xmlns:w10="urn:schemas-microsoft-com:office:word" xmlns:w="http://schemas.openxmlformats.org/wordprocessingml/2006/main" xmlns:w14="http://schemas.microsoft.com/office/word/2010/wordml" xmlns:wpg="http://schemas.microsoft.com/office/word/2010/wordprocessingGroup" xmlns:wpi="http://schemas.microsoft.com/office/word/2010/wordprocessingInk" xmlns:wne="http://schemas.microsoft.com/office/word/2006/wordml" xmlns:wps="http://schemas.microsoft.com/office/word/2010/wordprocessingShape" mc:Ignorable="w14 wp14">
   <w:docDefaults>
     <w:rPrDefault>
       <w:rPr>
@@ -5352,6 +4670,511 @@
       <w:szCs w:val="16"/>
     </w:rPr>
   </w:style>
+  <w:style w:type="character" w:styleId="CommentReference">
+    <w:name w:val="annotation reference"/>
+    <w:basedOn w:val="DefaultParagraphFont"/>
+    <w:uiPriority w:val="99"/>
+    <w:semiHidden/>
+    <w:unhideWhenUsed/>
+    <w:rsid w:val="00253CF9"/>
+    <w:rPr>
+      <w:sz w:val="16"/>
+      <w:szCs w:val="16"/>
+    </w:rPr>
+  </w:style>
+  <w:style w:type="paragraph" w:styleId="CommentText">
+    <w:name w:val="annotation text"/>
+    <w:basedOn w:val="Normal"/>
+    <w:link w:val="CommentTextChar"/>
+    <w:uiPriority w:val="99"/>
+    <w:semiHidden/>
+    <w:unhideWhenUsed/>
+    <w:rsid w:val="00253CF9"/>
+    <w:pPr>
+      <w:spacing w:line="240" w:lineRule="auto"/>
+    </w:pPr>
+    <w:rPr>
+      <w:sz w:val="20"/>
+      <w:szCs w:val="20"/>
+    </w:rPr>
+  </w:style>
+  <w:style w:type="character" w:customStyle="1" w:styleId="CommentTextChar">
+    <w:name w:val="Comment Text Char"/>
+    <w:basedOn w:val="DefaultParagraphFont"/>
+    <w:link w:val="CommentText"/>
+    <w:uiPriority w:val="99"/>
+    <w:semiHidden/>
+    <w:rsid w:val="00253CF9"/>
+    <w:rPr>
+      <w:sz w:val="20"/>
+      <w:szCs w:val="20"/>
+    </w:rPr>
+  </w:style>
+  <w:style w:type="paragraph" w:styleId="CommentSubject">
+    <w:name w:val="annotation subject"/>
+    <w:basedOn w:val="CommentText"/>
+    <w:next w:val="CommentText"/>
+    <w:link w:val="CommentSubjectChar"/>
+    <w:uiPriority w:val="99"/>
+    <w:semiHidden/>
+    <w:unhideWhenUsed/>
+    <w:rsid w:val="00253CF9"/>
+    <w:rPr>
+      <w:b/>
+      <w:bCs/>
+    </w:rPr>
+  </w:style>
+  <w:style w:type="character" w:customStyle="1" w:styleId="CommentSubjectChar">
+    <w:name w:val="Comment Subject Char"/>
+    <w:basedOn w:val="CommentTextChar"/>
+    <w:link w:val="CommentSubject"/>
+    <w:uiPriority w:val="99"/>
+    <w:semiHidden/>
+    <w:rsid w:val="00253CF9"/>
+    <w:rPr>
+      <w:b/>
+      <w:bCs/>
+      <w:sz w:val="20"/>
+      <w:szCs w:val="20"/>
+    </w:rPr>
+  </w:style>
+</w:styles>
+</file>
+
+<file path=word/stylesWithEffects.xml><?xml version="1.0" encoding="utf-8"?>
+<w:styles xmlns:wpc="http://schemas.microsoft.com/office/word/2010/wordprocessingCanvas" xmlns:mc="http://schemas.openxmlformats.org/markup-compatibility/2006" xmlns:o="urn:schemas-microsoft-com:office:office" xmlns:r="http://schemas.openxmlformats.org/officeDocument/2006/relationships" xmlns:m="http://schemas.openxmlformats.org/officeDocument/2006/math" xmlns:v="urn:schemas-microsoft-com:vml" xmlns:wp14="http://schemas.microsoft.com/office/word/2010/wordprocessingDrawing" xmlns:wp="http://schemas.openxmlformats.org/drawingml/2006/wordprocessingDrawing" xmlns:w10="urn:schemas-microsoft-com:office:word" xmlns:w="http://schemas.openxmlformats.org/wordprocessingml/2006/main" xmlns:w14="http://schemas.microsoft.com/office/word/2010/wordml" xmlns:wpg="http://schemas.microsoft.com/office/word/2010/wordprocessingGroup" xmlns:wpi="http://schemas.microsoft.com/office/word/2010/wordprocessingInk" xmlns:wne="http://schemas.microsoft.com/office/word/2006/wordml" xmlns:wps="http://schemas.microsoft.com/office/word/2010/wordprocessingShape" mc:Ignorable="w14 wp14">
+  <w:docDefaults>
+    <w:rPrDefault>
+      <w:rPr>
+        <w:rFonts w:asciiTheme="minorHAnsi" w:eastAsiaTheme="minorHAnsi" w:hAnsiTheme="minorHAnsi" w:cstheme="minorBidi"/>
+        <w:sz w:val="22"/>
+        <w:szCs w:val="22"/>
+        <w:lang w:val="en-US" w:eastAsia="en-US" w:bidi="ar-SA"/>
+      </w:rPr>
+    </w:rPrDefault>
+    <w:pPrDefault>
+      <w:pPr>
+        <w:spacing w:after="200" w:line="276" w:lineRule="auto"/>
+      </w:pPr>
+    </w:pPrDefault>
+  </w:docDefaults>
+  <w:latentStyles w:defLockedState="0" w:defUIPriority="99" w:defSemiHidden="1" w:defUnhideWhenUsed="1" w:defQFormat="0" w:count="267">
+    <w:lsdException w:name="Normal" w:semiHidden="0" w:uiPriority="0" w:unhideWhenUsed="0" w:qFormat="1"/>
+    <w:lsdException w:name="heading 1" w:semiHidden="0" w:uiPriority="9" w:unhideWhenUsed="0" w:qFormat="1"/>
+    <w:lsdException w:name="heading 2" w:uiPriority="9" w:qFormat="1"/>
+    <w:lsdException w:name="heading 3" w:uiPriority="9" w:qFormat="1"/>
+    <w:lsdException w:name="heading 4" w:uiPriority="9" w:qFormat="1"/>
+    <w:lsdException w:name="heading 5" w:uiPriority="9" w:qFormat="1"/>
+    <w:lsdException w:name="heading 6" w:uiPriority="9" w:qFormat="1"/>
+    <w:lsdException w:name="heading 7" w:uiPriority="9" w:qFormat="1"/>
+    <w:lsdException w:name="heading 8" w:uiPriority="9" w:qFormat="1"/>
+    <w:lsdException w:name="heading 9" w:uiPriority="9" w:qFormat="1"/>
+    <w:lsdException w:name="toc 1" w:uiPriority="39"/>
+    <w:lsdException w:name="toc 2" w:uiPriority="39"/>
+    <w:lsdException w:name="toc 3" w:uiPriority="39"/>
+    <w:lsdException w:name="toc 4" w:uiPriority="39"/>
+    <w:lsdException w:name="toc 5" w:uiPriority="39"/>
+    <w:lsdException w:name="toc 6" w:uiPriority="39"/>
+    <w:lsdException w:name="toc 7" w:uiPriority="39"/>
+    <w:lsdException w:name="toc 8" w:uiPriority="39"/>
+    <w:lsdException w:name="toc 9" w:uiPriority="39"/>
+    <w:lsdException w:name="caption" w:uiPriority="35" w:qFormat="1"/>
+    <w:lsdException w:name="Title" w:semiHidden="0" w:uiPriority="10" w:unhideWhenUsed="0" w:qFormat="1"/>
+    <w:lsdException w:name="Default Paragraph Font" w:uiPriority="1"/>
+    <w:lsdException w:name="Subtitle" w:semiHidden="0" w:uiPriority="11" w:unhideWhenUsed="0" w:qFormat="1"/>
+    <w:lsdException w:name="Strong" w:semiHidden="0" w:uiPriority="22" w:unhideWhenUsed="0" w:qFormat="1"/>
+    <w:lsdException w:name="Emphasis" w:semiHidden="0" w:uiPriority="20" w:unhideWhenUsed="0" w:qFormat="1"/>
+    <w:lsdException w:name="Table Grid" w:semiHidden="0" w:uiPriority="59" w:unhideWhenUsed="0"/>
+    <w:lsdException w:name="Placeholder Text" w:unhideWhenUsed="0"/>
+    <w:lsdException w:name="No Spacing" w:semiHidden="0" w:uiPriority="1" w:unhideWhenUsed="0" w:qFormat="1"/>
+    <w:lsdException w:name="Light Shading" w:semiHidden="0" w:uiPriority="60" w:unhideWhenUsed="0"/>
+    <w:lsdException w:name="Light List" w:semiHidden="0" w:uiPriority="61" w:unhideWhenUsed="0"/>
+    <w:lsdException w:name="Light Grid" w:semiHidden="0" w:uiPriority="62" w:unhideWhenUsed="0"/>
+    <w:lsdException w:name="Medium Shading 1" w:semiHidden="0" w:uiPriority="63" w:unhideWhenUsed="0"/>
+    <w:lsdException w:name="Medium Shading 2" w:semiHidden="0" w:uiPriority="64" w:unhideWhenUsed="0"/>
+    <w:lsdException w:name="Medium List 1" w:semiHidden="0" w:uiPriority="65" w:unhideWhenUsed="0"/>
+    <w:lsdException w:name="Medium List 2" w:semiHidden="0" w:uiPriority="66" w:unhideWhenUsed="0"/>
+    <w:lsdException w:name="Medium Grid 1" w:semiHidden="0" w:uiPriority="67" w:unhideWhenUsed="0"/>
+    <w:lsdException w:name="Medium Grid 2" w:semiHidden="0" w:uiPriority="68" w:unhideWhenUsed="0"/>
+    <w:lsdException w:name="Medium Grid 3" w:semiHidden="0" w:uiPriority="69" w:unhideWhenUsed="0"/>
+    <w:lsdException w:name="Dark List" w:semiHidden="0" w:uiPriority="70" w:unhideWhenUsed="0"/>
+    <w:lsdException w:name="Colorful Shading" w:semiHidden="0" w:uiPriority="71" w:unhideWhenUsed="0"/>
+    <w:lsdException w:name="Colorful List" w:semiHidden="0" w:uiPriority="72" w:unhideWhenUsed="0"/>
+    <w:lsdException w:name="Colorful Grid" w:semiHidden="0" w:uiPriority="73" w:unhideWhenUsed="0"/>
+    <w:lsdException w:name="Light Shading Accent 1" w:semiHidden="0" w:uiPriority="60" w:unhideWhenUsed="0"/>
+    <w:lsdException w:name="Light List Accent 1" w:semiHidden="0" w:uiPriority="61" w:unhideWhenUsed="0"/>
+    <w:lsdException w:name="Light Grid Accent 1" w:semiHidden="0" w:uiPriority="62" w:unhideWhenUsed="0"/>
+    <w:lsdException w:name="Medium Shading 1 Accent 1" w:semiHidden="0" w:uiPriority="63" w:unhideWhenUsed="0"/>
+    <w:lsdException w:name="Medium Shading 2 Accent 1" w:semiHidden="0" w:uiPriority="64" w:unhideWhenUsed="0"/>
+    <w:lsdException w:name="Medium List 1 Accent 1" w:semiHidden="0" w:uiPriority="65" w:unhideWhenUsed="0"/>
+    <w:lsdException w:name="Revision" w:unhideWhenUsed="0"/>
+    <w:lsdException w:name="List Paragraph" w:semiHidden="0" w:uiPriority="34" w:unhideWhenUsed="0" w:qFormat="1"/>
+    <w:lsdException w:name="Quote" w:semiHidden="0" w:uiPriority="29" w:unhideWhenUsed="0" w:qFormat="1"/>
+    <w:lsdException w:name="Intense Quote" w:semiHidden="0" w:uiPriority="30" w:unhideWhenUsed="0" w:qFormat="1"/>
+    <w:lsdException w:name="Medium List 2 Accent 1" w:semiHidden="0" w:uiPriority="66" w:unhideWhenUsed="0"/>
+    <w:lsdException w:name="Medium Grid 1 Accent 1" w:semiHidden="0" w:uiPriority="67" w:unhideWhenUsed="0"/>
+    <w:lsdException w:name="Medium Grid 2 Accent 1" w:semiHidden="0" w:uiPriority="68" w:unhideWhenUsed="0"/>
+    <w:lsdException w:name="Medium Grid 3 Accent 1" w:semiHidden="0" w:uiPriority="69" w:unhideWhenUsed="0"/>
+    <w:lsdException w:name="Dark List Accent 1" w:semiHidden="0" w:uiPriority="70" w:unhideWhenUsed="0"/>
+    <w:lsdException w:name="Colorful Shading Accent 1" w:semiHidden="0" w:uiPriority="71" w:unhideWhenUsed="0"/>
+    <w:lsdException w:name="Colorful List Accent 1" w:semiHidden="0" w:uiPriority="72" w:unhideWhenUsed="0"/>
+    <w:lsdException w:name="Colorful Grid Accent 1" w:semiHidden="0" w:uiPriority="73" w:unhideWhenUsed="0"/>
+    <w:lsdException w:name="Light Shading Accent 2" w:semiHidden="0" w:uiPriority="60" w:unhideWhenUsed="0"/>
+    <w:lsdException w:name="Light List Accent 2" w:semiHidden="0" w:uiPriority="61" w:unhideWhenUsed="0"/>
+    <w:lsdException w:name="Light Grid Accent 2" w:semiHidden="0" w:uiPriority="62" w:unhideWhenUsed="0"/>
+    <w:lsdException w:name="Medium Shading 1 Accent 2" w:semiHidden="0" w:uiPriority="63" w:unhideWhenUsed="0"/>
+    <w:lsdException w:name="Medium Shading 2 Accent 2" w:semiHidden="0" w:uiPriority="64" w:unhideWhenUsed="0"/>
+    <w:lsdException w:name="Medium List 1 Accent 2" w:semiHidden="0" w:uiPriority="65" w:unhideWhenUsed="0"/>
+    <w:lsdException w:name="Medium List 2 Accent 2" w:semiHidden="0" w:uiPriority="66" w:unhideWhenUsed="0"/>
+    <w:lsdException w:name="Medium Grid 1 Accent 2" w:semiHidden="0" w:uiPriority="67" w:unhideWhenUsed="0"/>
+    <w:lsdException w:name="Medium Grid 2 Accent 2" w:semiHidden="0" w:uiPriority="68" w:unhideWhenUsed="0"/>
+    <w:lsdException w:name="Medium Grid 3 Accent 2" w:semiHidden="0" w:uiPriority="69" w:unhideWhenUsed="0"/>
+    <w:lsdException w:name="Dark List Accent 2" w:semiHidden="0" w:uiPriority="70" w:unhideWhenUsed="0"/>
+    <w:lsdException w:name="Colorful Shading Accent 2" w:semiHidden="0" w:uiPriority="71" w:unhideWhenUsed="0"/>
+    <w:lsdException w:name="Colorful List Accent 2" w:semiHidden="0" w:uiPriority="72" w:unhideWhenUsed="0"/>
+    <w:lsdException w:name="Colorful Grid Accent 2" w:semiHidden="0" w:uiPriority="73" w:unhideWhenUsed="0"/>
+    <w:lsdException w:name="Light Shading Accent 3" w:semiHidden="0" w:uiPriority="60" w:unhideWhenUsed="0"/>
+    <w:lsdException w:name="Light List Accent 3" w:semiHidden="0" w:uiPriority="61" w:unhideWhenUsed="0"/>
+    <w:lsdException w:name="Light Grid Accent 3" w:semiHidden="0" w:uiPriority="62" w:unhideWhenUsed="0"/>
+    <w:lsdException w:name="Medium Shading 1 Accent 3" w:semiHidden="0" w:uiPriority="63" w:unhideWhenUsed="0"/>
+    <w:lsdException w:name="Medium Shading 2 Accent 3" w:semiHidden="0" w:uiPriority="64" w:unhideWhenUsed="0"/>
+    <w:lsdException w:name="Medium List 1 Accent 3" w:semiHidden="0" w:uiPriority="65" w:unhideWhenUsed="0"/>
+    <w:lsdException w:name="Medium List 2 Accent 3" w:semiHidden="0" w:uiPriority="66" w:unhideWhenUsed="0"/>
+    <w:lsdException w:name="Medium Grid 1 Accent 3" w:semiHidden="0" w:uiPriority="67" w:unhideWhenUsed="0"/>
+    <w:lsdException w:name="Medium Grid 2 Accent 3" w:semiHidden="0" w:uiPriority="68" w:unhideWhenUsed="0"/>
+    <w:lsdException w:name="Medium Grid 3 Accent 3" w:semiHidden="0" w:uiPriority="69" w:unhideWhenUsed="0"/>
+    <w:lsdException w:name="Dark List Accent 3" w:semiHidden="0" w:uiPriority="70" w:unhideWhenUsed="0"/>
+    <w:lsdException w:name="Colorful Shading Accent 3" w:semiHidden="0" w:uiPriority="71" w:unhideWhenUsed="0"/>
+    <w:lsdException w:name="Colorful List Accent 3" w:semiHidden="0" w:uiPriority="72" w:unhideWhenUsed="0"/>
+    <w:lsdException w:name="Colorful Grid Accent 3" w:semiHidden="0" w:uiPriority="73" w:unhideWhenUsed="0"/>
+    <w:lsdException w:name="Light Shading Accent 4" w:semiHidden="0" w:uiPriority="60" w:unhideWhenUsed="0"/>
+    <w:lsdException w:name="Light List Accent 4" w:semiHidden="0" w:uiPriority="61" w:unhideWhenUsed="0"/>
+    <w:lsdException w:name="Light Grid Accent 4" w:semiHidden="0" w:uiPriority="62" w:unhideWhenUsed="0"/>
+    <w:lsdException w:name="Medium Shading 1 Accent 4" w:semiHidden="0" w:uiPriority="63" w:unhideWhenUsed="0"/>
+    <w:lsdException w:name="Medium Shading 2 Accent 4" w:semiHidden="0" w:uiPriority="64" w:unhideWhenUsed="0"/>
+    <w:lsdException w:name="Medium List 1 Accent 4" w:semiHidden="0" w:uiPriority="65" w:unhideWhenUsed="0"/>
+    <w:lsdException w:name="Medium List 2 Accent 4" w:semiHidden="0" w:uiPriority="66" w:unhideWhenUsed="0"/>
+    <w:lsdException w:name="Medium Grid 1 Accent 4" w:semiHidden="0" w:uiPriority="67" w:unhideWhenUsed="0"/>
+    <w:lsdException w:name="Medium Grid 2 Accent 4" w:semiHidden="0" w:uiPriority="68" w:unhideWhenUsed="0"/>
+    <w:lsdException w:name="Medium Grid 3 Accent 4" w:semiHidden="0" w:uiPriority="69" w:unhideWhenUsed="0"/>
+    <w:lsdException w:name="Dark List Accent 4" w:semiHidden="0" w:uiPriority="70" w:unhideWhenUsed="0"/>
+    <w:lsdException w:name="Colorful Shading Accent 4" w:semiHidden="0" w:uiPriority="71" w:unhideWhenUsed="0"/>
+    <w:lsdException w:name="Colorful List Accent 4" w:semiHidden="0" w:uiPriority="72" w:unhideWhenUsed="0"/>
+    <w:lsdException w:name="Colorful Grid Accent 4" w:semiHidden="0" w:uiPriority="73" w:unhideWhenUsed="0"/>
+    <w:lsdException w:name="Light Shading Accent 5" w:semiHidden="0" w:uiPriority="60" w:unhideWhenUsed="0"/>
+    <w:lsdException w:name="Light List Accent 5" w:semiHidden="0" w:uiPriority="61" w:unhideWhenUsed="0"/>
+    <w:lsdException w:name="Light Grid Accent 5" w:semiHidden="0" w:uiPriority="62" w:unhideWhenUsed="0"/>
+    <w:lsdException w:name="Medium Shading 1 Accent 5" w:semiHidden="0" w:uiPriority="63" w:unhideWhenUsed="0"/>
+    <w:lsdException w:name="Medium Shading 2 Accent 5" w:semiHidden="0" w:uiPriority="64" w:unhideWhenUsed="0"/>
+    <w:lsdException w:name="Medium List 1 Accent 5" w:semiHidden="0" w:uiPriority="65" w:unhideWhenUsed="0"/>
+    <w:lsdException w:name="Medium List 2 Accent 5" w:semiHidden="0" w:uiPriority="66" w:unhideWhenUsed="0"/>
+    <w:lsdException w:name="Medium Grid 1 Accent 5" w:semiHidden="0" w:uiPriority="67" w:unhideWhenUsed="0"/>
+    <w:lsdException w:name="Medium Grid 2 Accent 5" w:semiHidden="0" w:uiPriority="68" w:unhideWhenUsed="0"/>
+    <w:lsdException w:name="Medium Grid 3 Accent 5" w:semiHidden="0" w:uiPriority="69" w:unhideWhenUsed="0"/>
+    <w:lsdException w:name="Dark List Accent 5" w:semiHidden="0" w:uiPriority="70" w:unhideWhenUsed="0"/>
+    <w:lsdException w:name="Colorful Shading Accent 5" w:semiHidden="0" w:uiPriority="71" w:unhideWhenUsed="0"/>
+    <w:lsdException w:name="Colorful List Accent 5" w:semiHidden="0" w:uiPriority="72" w:unhideWhenUsed="0"/>
+    <w:lsdException w:name="Colorful Grid Accent 5" w:semiHidden="0" w:uiPriority="73" w:unhideWhenUsed="0"/>
+    <w:lsdException w:name="Light Shading Accent 6" w:semiHidden="0" w:uiPriority="60" w:unhideWhenUsed="0"/>
+    <w:lsdException w:name="Light List Accent 6" w:semiHidden="0" w:uiPriority="61" w:unhideWhenUsed="0"/>
+    <w:lsdException w:name="Light Grid Accent 6" w:semiHidden="0" w:uiPriority="62" w:unhideWhenUsed="0"/>
+    <w:lsdException w:name="Medium Shading 1 Accent 6" w:semiHidden="0" w:uiPriority="63" w:unhideWhenUsed="0"/>
+    <w:lsdException w:name="Medium Shading 2 Accent 6" w:semiHidden="0" w:uiPriority="64" w:unhideWhenUsed="0"/>
+    <w:lsdException w:name="Medium List 1 Accent 6" w:semiHidden="0" w:uiPriority="65" w:unhideWhenUsed="0"/>
+    <w:lsdException w:name="Medium List 2 Accent 6" w:semiHidden="0" w:uiPriority="66" w:unhideWhenUsed="0"/>
+    <w:lsdException w:name="Medium Grid 1 Accent 6" w:semiHidden="0" w:uiPriority="67" w:unhideWhenUsed="0"/>
+    <w:lsdException w:name="Medium Grid 2 Accent 6" w:semiHidden="0" w:uiPriority="68" w:unhideWhenUsed="0"/>
+    <w:lsdException w:name="Medium Grid 3 Accent 6" w:semiHidden="0" w:uiPriority="69" w:unhideWhenUsed="0"/>
+    <w:lsdException w:name="Dark List Accent 6" w:semiHidden="0" w:uiPriority="70" w:unhideWhenUsed="0"/>
+    <w:lsdException w:name="Colorful Shading Accent 6" w:semiHidden="0" w:uiPriority="71" w:unhideWhenUsed="0"/>
+    <w:lsdException w:name="Colorful List Accent 6" w:semiHidden="0" w:uiPriority="72" w:unhideWhenUsed="0"/>
+    <w:lsdException w:name="Colorful Grid Accent 6" w:semiHidden="0" w:uiPriority="73" w:unhideWhenUsed="0"/>
+    <w:lsdException w:name="Subtle Emphasis" w:semiHidden="0" w:uiPriority="19" w:unhideWhenUsed="0" w:qFormat="1"/>
+    <w:lsdException w:name="Intense Emphasis" w:semiHidden="0" w:uiPriority="21" w:unhideWhenUsed="0" w:qFormat="1"/>
+    <w:lsdException w:name="Subtle Reference" w:semiHidden="0" w:uiPriority="31" w:unhideWhenUsed="0" w:qFormat="1"/>
+    <w:lsdException w:name="Intense Reference" w:semiHidden="0" w:uiPriority="32" w:unhideWhenUsed="0" w:qFormat="1"/>
+    <w:lsdException w:name="Book Title" w:semiHidden="0" w:uiPriority="33" w:unhideWhenUsed="0" w:qFormat="1"/>
+    <w:lsdException w:name="Bibliography" w:uiPriority="37"/>
+    <w:lsdException w:name="TOC Heading" w:uiPriority="39" w:qFormat="1"/>
+  </w:latentStyles>
+  <w:style w:type="paragraph" w:default="1" w:styleId="Normal">
+    <w:name w:val="Normal"/>
+    <w:qFormat/>
+  </w:style>
+  <w:style w:type="paragraph" w:styleId="Heading1">
+    <w:name w:val="heading 1"/>
+    <w:basedOn w:val="Normal"/>
+    <w:next w:val="Normal"/>
+    <w:link w:val="Heading1Char"/>
+    <w:uiPriority w:val="9"/>
+    <w:qFormat/>
+    <w:rsid w:val="00E17CCB"/>
+    <w:pPr>
+      <w:keepNext/>
+      <w:keepLines/>
+      <w:spacing w:before="480" w:after="0"/>
+      <w:outlineLvl w:val="0"/>
+    </w:pPr>
+    <w:rPr>
+      <w:rFonts w:asciiTheme="majorHAnsi" w:eastAsiaTheme="majorEastAsia" w:hAnsiTheme="majorHAnsi" w:cstheme="majorBidi"/>
+      <w:b/>
+      <w:bCs/>
+      <w:color w:val="365F91" w:themeColor="accent1" w:themeShade="BF"/>
+      <w:sz w:val="28"/>
+      <w:szCs w:val="28"/>
+    </w:rPr>
+  </w:style>
+  <w:style w:type="paragraph" w:styleId="Heading2">
+    <w:name w:val="heading 2"/>
+    <w:basedOn w:val="Normal"/>
+    <w:next w:val="Normal"/>
+    <w:link w:val="Heading2Char"/>
+    <w:uiPriority w:val="9"/>
+    <w:unhideWhenUsed/>
+    <w:qFormat/>
+    <w:rsid w:val="00681607"/>
+    <w:pPr>
+      <w:keepNext/>
+      <w:keepLines/>
+      <w:spacing w:before="200" w:after="0"/>
+      <w:outlineLvl w:val="1"/>
+    </w:pPr>
+    <w:rPr>
+      <w:rFonts w:asciiTheme="majorHAnsi" w:eastAsiaTheme="majorEastAsia" w:hAnsiTheme="majorHAnsi" w:cstheme="majorBidi"/>
+      <w:b/>
+      <w:bCs/>
+      <w:color w:val="4F81BD" w:themeColor="accent1"/>
+      <w:sz w:val="26"/>
+      <w:szCs w:val="26"/>
+    </w:rPr>
+  </w:style>
+  <w:style w:type="paragraph" w:styleId="Heading3">
+    <w:name w:val="heading 3"/>
+    <w:basedOn w:val="Normal"/>
+    <w:next w:val="Normal"/>
+    <w:link w:val="Heading3Char"/>
+    <w:uiPriority w:val="9"/>
+    <w:unhideWhenUsed/>
+    <w:qFormat/>
+    <w:rsid w:val="00704225"/>
+    <w:pPr>
+      <w:keepNext/>
+      <w:keepLines/>
+      <w:spacing w:before="200" w:after="0"/>
+      <w:outlineLvl w:val="2"/>
+    </w:pPr>
+    <w:rPr>
+      <w:rFonts w:asciiTheme="majorHAnsi" w:eastAsiaTheme="majorEastAsia" w:hAnsiTheme="majorHAnsi" w:cstheme="majorBidi"/>
+      <w:b/>
+      <w:bCs/>
+      <w:color w:val="4F81BD" w:themeColor="accent1"/>
+    </w:rPr>
+  </w:style>
+  <w:style w:type="character" w:default="1" w:styleId="DefaultParagraphFont">
+    <w:name w:val="Default Paragraph Font"/>
+    <w:uiPriority w:val="1"/>
+    <w:semiHidden/>
+    <w:unhideWhenUsed/>
+  </w:style>
+  <w:style w:type="table" w:default="1" w:styleId="TableNormal">
+    <w:name w:val="Normal Table"/>
+    <w:uiPriority w:val="99"/>
+    <w:semiHidden/>
+    <w:unhideWhenUsed/>
+    <w:tblPr>
+      <w:tblInd w:w="0" w:type="dxa"/>
+      <w:tblCellMar>
+        <w:top w:w="0" w:type="dxa"/>
+        <w:left w:w="108" w:type="dxa"/>
+        <w:bottom w:w="0" w:type="dxa"/>
+        <w:right w:w="108" w:type="dxa"/>
+      </w:tblCellMar>
+    </w:tblPr>
+  </w:style>
+  <w:style w:type="numbering" w:default="1" w:styleId="NoList">
+    <w:name w:val="No List"/>
+    <w:uiPriority w:val="99"/>
+    <w:semiHidden/>
+    <w:unhideWhenUsed/>
+  </w:style>
+  <w:style w:type="character" w:customStyle="1" w:styleId="Heading1Char">
+    <w:name w:val="Heading 1 Char"/>
+    <w:basedOn w:val="DefaultParagraphFont"/>
+    <w:link w:val="Heading1"/>
+    <w:uiPriority w:val="9"/>
+    <w:rsid w:val="00E17CCB"/>
+    <w:rPr>
+      <w:rFonts w:asciiTheme="majorHAnsi" w:eastAsiaTheme="majorEastAsia" w:hAnsiTheme="majorHAnsi" w:cstheme="majorBidi"/>
+      <w:b/>
+      <w:bCs/>
+      <w:color w:val="365F91" w:themeColor="accent1" w:themeShade="BF"/>
+      <w:sz w:val="28"/>
+      <w:szCs w:val="28"/>
+    </w:rPr>
+  </w:style>
+  <w:style w:type="paragraph" w:styleId="ListParagraph">
+    <w:name w:val="List Paragraph"/>
+    <w:basedOn w:val="Normal"/>
+    <w:uiPriority w:val="34"/>
+    <w:qFormat/>
+    <w:rsid w:val="00E17CCB"/>
+    <w:pPr>
+      <w:ind w:left="720"/>
+      <w:contextualSpacing/>
+    </w:pPr>
+  </w:style>
+  <w:style w:type="character" w:customStyle="1" w:styleId="Heading2Char">
+    <w:name w:val="Heading 2 Char"/>
+    <w:basedOn w:val="DefaultParagraphFont"/>
+    <w:link w:val="Heading2"/>
+    <w:uiPriority w:val="9"/>
+    <w:rsid w:val="00681607"/>
+    <w:rPr>
+      <w:rFonts w:asciiTheme="majorHAnsi" w:eastAsiaTheme="majorEastAsia" w:hAnsiTheme="majorHAnsi" w:cstheme="majorBidi"/>
+      <w:b/>
+      <w:bCs/>
+      <w:color w:val="4F81BD" w:themeColor="accent1"/>
+      <w:sz w:val="26"/>
+      <w:szCs w:val="26"/>
+    </w:rPr>
+  </w:style>
+  <w:style w:type="table" w:styleId="TableGrid">
+    <w:name w:val="Table Grid"/>
+    <w:basedOn w:val="TableNormal"/>
+    <w:uiPriority w:val="59"/>
+    <w:rsid w:val="00143923"/>
+    <w:pPr>
+      <w:spacing w:after="0" w:line="240" w:lineRule="auto"/>
+    </w:pPr>
+    <w:tblPr>
+      <w:tblInd w:w="0" w:type="dxa"/>
+      <w:tblBorders>
+        <w:top w:val="single" w:sz="4" w:space="0" w:color="auto"/>
+        <w:left w:val="single" w:sz="4" w:space="0" w:color="auto"/>
+        <w:bottom w:val="single" w:sz="4" w:space="0" w:color="auto"/>
+        <w:right w:val="single" w:sz="4" w:space="0" w:color="auto"/>
+        <w:insideH w:val="single" w:sz="4" w:space="0" w:color="auto"/>
+        <w:insideV w:val="single" w:sz="4" w:space="0" w:color="auto"/>
+      </w:tblBorders>
+      <w:tblCellMar>
+        <w:top w:w="0" w:type="dxa"/>
+        <w:left w:w="108" w:type="dxa"/>
+        <w:bottom w:w="0" w:type="dxa"/>
+        <w:right w:w="108" w:type="dxa"/>
+      </w:tblCellMar>
+    </w:tblPr>
+  </w:style>
+  <w:style w:type="character" w:customStyle="1" w:styleId="Heading3Char">
+    <w:name w:val="Heading 3 Char"/>
+    <w:basedOn w:val="DefaultParagraphFont"/>
+    <w:link w:val="Heading3"/>
+    <w:uiPriority w:val="9"/>
+    <w:rsid w:val="00704225"/>
+    <w:rPr>
+      <w:rFonts w:asciiTheme="majorHAnsi" w:eastAsiaTheme="majorEastAsia" w:hAnsiTheme="majorHAnsi" w:cstheme="majorBidi"/>
+      <w:b/>
+      <w:bCs/>
+      <w:color w:val="4F81BD" w:themeColor="accent1"/>
+    </w:rPr>
+  </w:style>
+  <w:style w:type="paragraph" w:styleId="BalloonText">
+    <w:name w:val="Balloon Text"/>
+    <w:basedOn w:val="Normal"/>
+    <w:link w:val="BalloonTextChar"/>
+    <w:uiPriority w:val="99"/>
+    <w:semiHidden/>
+    <w:unhideWhenUsed/>
+    <w:rsid w:val="00D02ECF"/>
+    <w:pPr>
+      <w:spacing w:after="0" w:line="240" w:lineRule="auto"/>
+    </w:pPr>
+    <w:rPr>
+      <w:rFonts w:ascii="Tahoma" w:hAnsi="Tahoma" w:cs="Tahoma"/>
+      <w:sz w:val="16"/>
+      <w:szCs w:val="16"/>
+    </w:rPr>
+  </w:style>
+  <w:style w:type="character" w:customStyle="1" w:styleId="BalloonTextChar">
+    <w:name w:val="Balloon Text Char"/>
+    <w:basedOn w:val="DefaultParagraphFont"/>
+    <w:link w:val="BalloonText"/>
+    <w:uiPriority w:val="99"/>
+    <w:semiHidden/>
+    <w:rsid w:val="00D02ECF"/>
+    <w:rPr>
+      <w:rFonts w:ascii="Tahoma" w:hAnsi="Tahoma" w:cs="Tahoma"/>
+      <w:sz w:val="16"/>
+      <w:szCs w:val="16"/>
+    </w:rPr>
+  </w:style>
+  <w:style w:type="character" w:styleId="CommentReference">
+    <w:name w:val="annotation reference"/>
+    <w:basedOn w:val="DefaultParagraphFont"/>
+    <w:uiPriority w:val="99"/>
+    <w:semiHidden/>
+    <w:unhideWhenUsed/>
+    <w:rsid w:val="00253CF9"/>
+    <w:rPr>
+      <w:sz w:val="16"/>
+      <w:szCs w:val="16"/>
+    </w:rPr>
+  </w:style>
+  <w:style w:type="paragraph" w:styleId="CommentText">
+    <w:name w:val="annotation text"/>
+    <w:basedOn w:val="Normal"/>
+    <w:link w:val="CommentTextChar"/>
+    <w:uiPriority w:val="99"/>
+    <w:semiHidden/>
+    <w:unhideWhenUsed/>
+    <w:rsid w:val="00253CF9"/>
+    <w:pPr>
+      <w:spacing w:line="240" w:lineRule="auto"/>
+    </w:pPr>
+    <w:rPr>
+      <w:sz w:val="20"/>
+      <w:szCs w:val="20"/>
+    </w:rPr>
+  </w:style>
+  <w:style w:type="character" w:customStyle="1" w:styleId="CommentTextChar">
+    <w:name w:val="Comment Text Char"/>
+    <w:basedOn w:val="DefaultParagraphFont"/>
+    <w:link w:val="CommentText"/>
+    <w:uiPriority w:val="99"/>
+    <w:semiHidden/>
+    <w:rsid w:val="00253CF9"/>
+    <w:rPr>
+      <w:sz w:val="20"/>
+      <w:szCs w:val="20"/>
+    </w:rPr>
+  </w:style>
+  <w:style w:type="paragraph" w:styleId="CommentSubject">
+    <w:name w:val="annotation subject"/>
+    <w:basedOn w:val="CommentText"/>
+    <w:next w:val="CommentText"/>
+    <w:link w:val="CommentSubjectChar"/>
+    <w:uiPriority w:val="99"/>
+    <w:semiHidden/>
+    <w:unhideWhenUsed/>
+    <w:rsid w:val="00253CF9"/>
+    <w:rPr>
+      <w:b/>
+      <w:bCs/>
+    </w:rPr>
+  </w:style>
+  <w:style w:type="character" w:customStyle="1" w:styleId="CommentSubjectChar">
+    <w:name w:val="Comment Subject Char"/>
+    <w:basedOn w:val="CommentTextChar"/>
+    <w:link w:val="CommentSubject"/>
+    <w:uiPriority w:val="99"/>
+    <w:semiHidden/>
+    <w:rsid w:val="00253CF9"/>
+    <w:rPr>
+      <w:b/>
+      <w:bCs/>
+      <w:sz w:val="20"/>
+      <w:szCs w:val="20"/>
+    </w:rPr>
+  </w:style>
 </w:styles>
 </file>
 

</xml_diff>

<commit_message>
Job:#4 - Removed altitude from track point and changed the map overlay from 3D to 2D so that we can use the addition of altitude as an exercise during the course.
</commit_message>
<xml_diff>
--- a/doc-training/xtUML-Modeling/GPSWatchSpecification.docx
+++ b/doc-training/xtUML-Modeling/GPSWatchSpecification.docx
@@ -186,7 +186,7 @@
         <w:t xml:space="preserve"> as a </w:t>
       </w:r>
       <w:r>
-        <w:t xml:space="preserve">three-dimensional </w:t>
+        <w:t xml:space="preserve">two-dimensional </w:t>
       </w:r>
       <w:r>
         <w:t>map overlay</w:t>
@@ -203,13 +203,7 @@
     </w:p>
     <w:p>
       <w:r>
-        <w:t xml:space="preserve">The device is typically used in one of two fashions.  The simplest approach involves starting the timer when a run, hike, or cycling session begins, stopping the timer at the end of the session, and viewing relevant data along the way </w:t>
-      </w:r>
-      <w:r>
-        <w:t xml:space="preserve">and </w:t>
-      </w:r>
-      <w:r>
-        <w:t xml:space="preserve">at the end of the session.  Another approach involves establishing one or more goals, such as maintaining a particular pace for a certain distance, and then striving to achieve these goals during the </w:t>
+        <w:t xml:space="preserve">The device is typically used in one of two fashions.  The simplest approach involves starting the timer when a run, hike, or cycling session begins, stopping the timer at the end of the session, and viewing relevant data along the way and at the end of the session.  Another approach involves establishing one or more goals, such as maintaining a particular pace for a certain distance, and then striving to achieve these goals during the </w:t>
       </w:r>
       <w:r>
         <w:t>session while the device provides an indication of whether the current goal is being met.</w:t>
@@ -325,7 +319,15 @@
           </w:tcPr>
           <w:p>
             <w:r>
-              <w:t>Each track point is specified as latitude, longitude, and altitude.</w:t>
+              <w:t>Each track point is specified as la</w:t>
+            </w:r>
+            <w:r>
+              <w:t xml:space="preserve">titude and </w:t>
+            </w:r>
+            <w:bookmarkStart w:id="0" w:name="_GoBack"/>
+            <w:bookmarkEnd w:id="0"/>
+            <w:r>
+              <w:t>longitude.</w:t>
             </w:r>
           </w:p>
         </w:tc>
@@ -952,8 +954,6 @@
             <w:r>
               <w:t>Goals are created using a menu system and a virtual keyboard.</w:t>
             </w:r>
-            <w:bookmarkStart w:id="0" w:name="_GoBack"/>
-            <w:bookmarkEnd w:id="0"/>
           </w:p>
         </w:tc>
       </w:tr>

</xml_diff>

<commit_message>
Job:#4 - Added requirement for set target button to cause next goal to execute.
</commit_message>
<xml_diff>
--- a/doc-training/xtUML-Modeling/GPSWatchSpecification.docx
+++ b/doc-training/xtUML-Modeling/GPSWatchSpecification.docx
@@ -322,12 +322,7 @@
               <w:t>Each track point is specified as la</w:t>
             </w:r>
             <w:r>
-              <w:t xml:space="preserve">titude and </w:t>
-            </w:r>
-            <w:bookmarkStart w:id="0" w:name="_GoBack"/>
-            <w:bookmarkEnd w:id="0"/>
-            <w:r>
-              <w:t>longitude.</w:t>
+              <w:t>titude and longitude.</w:t>
             </w:r>
           </w:p>
         </w:tc>
@@ -979,9 +974,33 @@
           </w:p>
         </w:tc>
       </w:tr>
+      <w:tr>
+        <w:tc>
+          <w:tcPr>
+            <w:tcW w:w="738" w:type="dxa"/>
+          </w:tcPr>
+          <w:p>
+            <w:r>
+              <w:t>UI-11</w:t>
+            </w:r>
+          </w:p>
+        </w:tc>
+        <w:tc>
+          <w:tcPr>
+            <w:tcW w:w="8820" w:type="dxa"/>
+          </w:tcPr>
+          <w:p>
+            <w:r>
+              <w:t>Pressing the set target button when the timer is running causes the next goal to begin executing.</w:t>
+            </w:r>
+          </w:p>
+        </w:tc>
+      </w:tr>
     </w:tbl>
-    <w:p/>
-    <w:p/>
+    <w:p>
+      <w:bookmarkStart w:id="0" w:name="_GoBack"/>
+      <w:bookmarkEnd w:id="0"/>
+    </w:p>
     <w:sectPr>
       <w:pgSz w:w="12240" w:h="15840"/>
       <w:pgMar w:top="1440" w:right="1440" w:bottom="1440" w:left="1440" w:header="720" w:footer="720" w:gutter="0"/>

</xml_diff>

<commit_message>
Job:#4 - Change heart-rate recording period to three seconds to make it different than the location recording period.
</commit_message>
<xml_diff>
--- a/doc-training/xtUML-Modeling/GPSWatchSpecification.docx
+++ b/doc-training/xtUML-Modeling/GPSWatchSpecification.docx
@@ -206,7 +206,15 @@
         <w:t xml:space="preserve">The device is typically used in one of two fashions.  The simplest approach involves starting the timer when a run, hike, or cycling session begins, stopping the timer at the end of the session, and viewing relevant data along the way and at the end of the session.  Another approach involves establishing one or more goals, such as maintaining a particular pace for a certain distance, and then striving to achieve these goals during the </w:t>
       </w:r>
       <w:r>
-        <w:t>session while the device provides an indication of whether the current goal is being met.</w:t>
+        <w:t xml:space="preserve">session while the device provides an indication of whether the current goal is </w:t>
+      </w:r>
+      <w:proofErr w:type="gramStart"/>
+      <w:r>
+        <w:t>being</w:t>
+      </w:r>
+      <w:proofErr w:type="gramEnd"/>
+      <w:r>
+        <w:t xml:space="preserve"> met.</w:t>
       </w:r>
     </w:p>
     <w:p>
@@ -438,7 +446,15 @@
           </w:tcPr>
           <w:p>
             <w:r>
-              <w:t>Whenever the timer is running, the heart rate of the user is recorded at one-second intervals.</w:t>
+              <w:t xml:space="preserve">Whenever the timer is running, the heart rate of the user is recorded at </w:t>
+            </w:r>
+            <w:r>
+              <w:t>three</w:t>
+            </w:r>
+            <w:bookmarkStart w:id="0" w:name="_GoBack"/>
+            <w:bookmarkEnd w:id="0"/>
+            <w:r>
+              <w:t>-second intervals.</w:t>
             </w:r>
           </w:p>
         </w:tc>
@@ -997,10 +1013,7 @@
         </w:tc>
       </w:tr>
     </w:tbl>
-    <w:p>
-      <w:bookmarkStart w:id="0" w:name="_GoBack"/>
-      <w:bookmarkEnd w:id="0"/>
-    </w:p>
+    <w:p/>
     <w:sectPr>
       <w:pgSz w:w="12240" w:h="15840"/>
       <w:pgMar w:top="1440" w:right="1440" w:bottom="1440" w:left="1440" w:header="720" w:footer="720" w:gutter="0"/>

</xml_diff>

<commit_message>
Job:#4 - Clarified L-13 to indicate that it is not a single binary indication per goal, but instead an indication of when during the workout each goal is being met or not.
</commit_message>
<xml_diff>
--- a/doc-training/xtUML-Modeling/GPSWatchSpecification.docx
+++ b/doc-training/xtUML-Modeling/GPSWatchSpecification.docx
@@ -206,15 +206,7 @@
         <w:t xml:space="preserve">The device is typically used in one of two fashions.  The simplest approach involves starting the timer when a run, hike, or cycling session begins, stopping the timer at the end of the session, and viewing relevant data along the way and at the end of the session.  Another approach involves establishing one or more goals, such as maintaining a particular pace for a certain distance, and then striving to achieve these goals during the </w:t>
       </w:r>
       <w:r>
-        <w:t xml:space="preserve">session while the device provides an indication of whether the current goal is </w:t>
-      </w:r>
-      <w:proofErr w:type="gramStart"/>
-      <w:r>
-        <w:t>being</w:t>
-      </w:r>
-      <w:proofErr w:type="gramEnd"/>
-      <w:r>
-        <w:t xml:space="preserve"> met.</w:t>
+        <w:t>session while the device provides an indication of whether the current goal is being met.</w:t>
       </w:r>
     </w:p>
     <w:p>
@@ -451,152 +443,152 @@
             <w:r>
               <w:t>three</w:t>
             </w:r>
+            <w:r>
+              <w:t>-second intervals.</w:t>
+            </w:r>
+          </w:p>
+        </w:tc>
+      </w:tr>
+      <w:tr>
+        <w:tc>
+          <w:tcPr>
+            <w:tcW w:w="738" w:type="dxa"/>
+          </w:tcPr>
+          <w:p>
+            <w:r>
+              <w:t>L-8</w:t>
+            </w:r>
+          </w:p>
+        </w:tc>
+        <w:tc>
+          <w:tcPr>
+            <w:tcW w:w="8820" w:type="dxa"/>
+          </w:tcPr>
+          <w:p>
+            <w:r>
+              <w:t>The UTC time of each recorded heart rate is recorded.</w:t>
+            </w:r>
+          </w:p>
+        </w:tc>
+      </w:tr>
+      <w:tr>
+        <w:tc>
+          <w:tcPr>
+            <w:tcW w:w="738" w:type="dxa"/>
+          </w:tcPr>
+          <w:p>
+            <w:r>
+              <w:t>L-9</w:t>
+            </w:r>
+          </w:p>
+        </w:tc>
+        <w:tc>
+          <w:tcPr>
+            <w:tcW w:w="8820" w:type="dxa"/>
+          </w:tcPr>
+          <w:p>
+            <w:r>
+              <w:t>The collec</w:t>
+            </w:r>
+            <w:r>
+              <w:t>tion of all recorded heart rates</w:t>
+            </w:r>
+            <w:r>
+              <w:t xml:space="preserve"> can be off-loaded from the device to a computer for analysis.</w:t>
+            </w:r>
+          </w:p>
+        </w:tc>
+      </w:tr>
+      <w:tr>
+        <w:tc>
+          <w:tcPr>
+            <w:tcW w:w="738" w:type="dxa"/>
+          </w:tcPr>
+          <w:p>
+            <w:r>
+              <w:t>L-10</w:t>
+            </w:r>
+          </w:p>
+        </w:tc>
+        <w:tc>
+          <w:tcPr>
+            <w:tcW w:w="8820" w:type="dxa"/>
+          </w:tcPr>
+          <w:p>
+            <w:r>
+              <w:t>Up to five</w:t>
+            </w:r>
+            <w:r>
+              <w:t xml:space="preserve"> goals can be established for each session.</w:t>
+            </w:r>
+          </w:p>
+        </w:tc>
+      </w:tr>
+      <w:tr>
+        <w:tc>
+          <w:tcPr>
+            <w:tcW w:w="738" w:type="dxa"/>
+          </w:tcPr>
+          <w:p>
+            <w:r>
+              <w:t>L-11</w:t>
+            </w:r>
+          </w:p>
+        </w:tc>
+        <w:tc>
+          <w:tcPr>
+            <w:tcW w:w="8820" w:type="dxa"/>
+          </w:tcPr>
+          <w:p>
+            <w:r>
+              <w:t>No more than one goal is executing at any given time.</w:t>
+            </w:r>
+          </w:p>
+        </w:tc>
+      </w:tr>
+      <w:tr>
+        <w:tc>
+          <w:tcPr>
+            <w:tcW w:w="738" w:type="dxa"/>
+          </w:tcPr>
+          <w:p>
+            <w:r>
+              <w:t>L-12</w:t>
+            </w:r>
+          </w:p>
+        </w:tc>
+        <w:tc>
+          <w:tcPr>
+            <w:tcW w:w="8820" w:type="dxa"/>
+          </w:tcPr>
+          <w:p>
+            <w:r>
+              <w:t>The collection of goals is executed according to a sequence number assigned by the user to each goal.</w:t>
+            </w:r>
+          </w:p>
+        </w:tc>
+      </w:tr>
+      <w:tr>
+        <w:tc>
+          <w:tcPr>
+            <w:tcW w:w="738" w:type="dxa"/>
+          </w:tcPr>
+          <w:p>
+            <w:r>
+              <w:t>L-13</w:t>
+            </w:r>
+          </w:p>
+        </w:tc>
+        <w:tc>
+          <w:tcPr>
+            <w:tcW w:w="8820" w:type="dxa"/>
+          </w:tcPr>
+          <w:p>
+            <w:r>
+              <w:t>An indication is recorded of when during the workout each goal was being met or not.</w:t>
+            </w:r>
             <w:bookmarkStart w:id="0" w:name="_GoBack"/>
             <w:bookmarkEnd w:id="0"/>
-            <w:r>
-              <w:t>-second intervals.</w:t>
-            </w:r>
-          </w:p>
-        </w:tc>
-      </w:tr>
-      <w:tr>
-        <w:tc>
-          <w:tcPr>
-            <w:tcW w:w="738" w:type="dxa"/>
-          </w:tcPr>
-          <w:p>
-            <w:r>
-              <w:t>L-8</w:t>
-            </w:r>
-          </w:p>
-        </w:tc>
-        <w:tc>
-          <w:tcPr>
-            <w:tcW w:w="8820" w:type="dxa"/>
-          </w:tcPr>
-          <w:p>
-            <w:r>
-              <w:t>The UTC time of each recorded heart rate is recorded.</w:t>
-            </w:r>
-          </w:p>
-        </w:tc>
-      </w:tr>
-      <w:tr>
-        <w:tc>
-          <w:tcPr>
-            <w:tcW w:w="738" w:type="dxa"/>
-          </w:tcPr>
-          <w:p>
-            <w:r>
-              <w:t>L-9</w:t>
-            </w:r>
-          </w:p>
-        </w:tc>
-        <w:tc>
-          <w:tcPr>
-            <w:tcW w:w="8820" w:type="dxa"/>
-          </w:tcPr>
-          <w:p>
-            <w:r>
-              <w:t>The collec</w:t>
-            </w:r>
-            <w:r>
-              <w:t>tion of all recorded heart rates</w:t>
-            </w:r>
-            <w:r>
-              <w:t xml:space="preserve"> can be off-loaded from the device to a computer for analysis.</w:t>
-            </w:r>
-          </w:p>
-        </w:tc>
-      </w:tr>
-      <w:tr>
-        <w:tc>
-          <w:tcPr>
-            <w:tcW w:w="738" w:type="dxa"/>
-          </w:tcPr>
-          <w:p>
-            <w:r>
-              <w:t>L-10</w:t>
-            </w:r>
-          </w:p>
-        </w:tc>
-        <w:tc>
-          <w:tcPr>
-            <w:tcW w:w="8820" w:type="dxa"/>
-          </w:tcPr>
-          <w:p>
-            <w:r>
-              <w:t>Up to five</w:t>
-            </w:r>
-            <w:r>
-              <w:t xml:space="preserve"> goals can be established for each session.</w:t>
-            </w:r>
-          </w:p>
-        </w:tc>
-      </w:tr>
-      <w:tr>
-        <w:tc>
-          <w:tcPr>
-            <w:tcW w:w="738" w:type="dxa"/>
-          </w:tcPr>
-          <w:p>
-            <w:r>
-              <w:t>L-11</w:t>
-            </w:r>
-          </w:p>
-        </w:tc>
-        <w:tc>
-          <w:tcPr>
-            <w:tcW w:w="8820" w:type="dxa"/>
-          </w:tcPr>
-          <w:p>
-            <w:r>
-              <w:t>No more than one goal is executing at any given time.</w:t>
-            </w:r>
-          </w:p>
-        </w:tc>
-      </w:tr>
-      <w:tr>
-        <w:tc>
-          <w:tcPr>
-            <w:tcW w:w="738" w:type="dxa"/>
-          </w:tcPr>
-          <w:p>
-            <w:r>
-              <w:t>L-12</w:t>
-            </w:r>
-          </w:p>
-        </w:tc>
-        <w:tc>
-          <w:tcPr>
-            <w:tcW w:w="8820" w:type="dxa"/>
-          </w:tcPr>
-          <w:p>
-            <w:r>
-              <w:t>The collection of goals is executed according to a sequence number assigned by the user to each goal.</w:t>
-            </w:r>
-          </w:p>
-        </w:tc>
-      </w:tr>
-      <w:tr>
-        <w:tc>
-          <w:tcPr>
-            <w:tcW w:w="738" w:type="dxa"/>
-          </w:tcPr>
-          <w:p>
-            <w:r>
-              <w:t>L-13</w:t>
-            </w:r>
-          </w:p>
-        </w:tc>
-        <w:tc>
-          <w:tcPr>
-            <w:tcW w:w="8820" w:type="dxa"/>
-          </w:tcPr>
-          <w:p>
-            <w:r>
-              <w:t>The success or failure of the user to achieve each goal is recorded.</w:t>
-            </w:r>
           </w:p>
         </w:tc>
       </w:tr>

</xml_diff>